<commit_message>
adding for task divison
adding the task division
</commit_message>
<xml_diff>
--- a/Worked By Wulan/ASS1_BIT302_E1700882_E1700873_Requirements.docx
+++ b/Worked By Wulan/ASS1_BIT302_E1700882_E1700873_Requirements.docx
@@ -1,6 +1,6 @@
 
 <file path=word/document.xml><?xml version="1.0" encoding="utf-8"?>
-<w:document xmlns:wpc="http://schemas.microsoft.com/office/word/2010/wordprocessingCanvas" xmlns:cx="http://schemas.microsoft.com/office/drawing/2014/chartex" xmlns:cx1="http://schemas.microsoft.com/office/drawing/2015/9/8/chartex" xmlns:mc="http://schemas.openxmlformats.org/markup-compatibility/2006" xmlns:o="urn:schemas-microsoft-com:office:office" xmlns:r="http://schemas.openxmlformats.org/officeDocument/2006/relationships" xmlns:m="http://schemas.openxmlformats.org/officeDocument/2006/math" xmlns:v="urn:schemas-microsoft-com:vml" xmlns:wp14="http://schemas.microsoft.com/office/word/2010/wordprocessingDrawing" xmlns:wp="http://schemas.openxmlformats.org/drawingml/2006/wordprocessingDrawing" xmlns:w10="urn:schemas-microsoft-com:office:word" xmlns:w="http://schemas.openxmlformats.org/wordprocessingml/2006/main" xmlns:w14="http://schemas.microsoft.com/office/word/2010/wordml" xmlns:w15="http://schemas.microsoft.com/office/word/2012/wordml" xmlns:w16se="http://schemas.microsoft.com/office/word/2015/wordml/symex" xmlns:wpg="http://schemas.microsoft.com/office/word/2010/wordprocessingGroup" xmlns:wpi="http://schemas.microsoft.com/office/word/2010/wordprocessingInk" xmlns:wne="http://schemas.microsoft.com/office/word/2006/wordml" xmlns:wps="http://schemas.microsoft.com/office/word/2010/wordprocessingShape" mc:Ignorable="w14 w15 w16se wp14">
+<w:document xmlns:wpc="http://schemas.microsoft.com/office/word/2010/wordprocessingCanvas" xmlns:mc="http://schemas.openxmlformats.org/markup-compatibility/2006" xmlns:o="urn:schemas-microsoft-com:office:office" xmlns:r="http://schemas.openxmlformats.org/officeDocument/2006/relationships" xmlns:m="http://schemas.openxmlformats.org/officeDocument/2006/math" xmlns:v="urn:schemas-microsoft-com:vml" xmlns:wp14="http://schemas.microsoft.com/office/word/2010/wordprocessingDrawing" xmlns:wp="http://schemas.openxmlformats.org/drawingml/2006/wordprocessingDrawing" xmlns:w10="urn:schemas-microsoft-com:office:word" xmlns:w="http://schemas.openxmlformats.org/wordprocessingml/2006/main" xmlns:w14="http://schemas.microsoft.com/office/word/2010/wordml" xmlns:w15="http://schemas.microsoft.com/office/word/2012/wordml" xmlns:wpg="http://schemas.microsoft.com/office/word/2010/wordprocessingGroup" xmlns:wpi="http://schemas.microsoft.com/office/word/2010/wordprocessingInk" xmlns:wne="http://schemas.microsoft.com/office/word/2006/wordml" xmlns:wps="http://schemas.microsoft.com/office/word/2010/wordprocessingShape" mc:Ignorable="w14 w15 wp14">
   <w:body>
     <w:p>
       <w:pPr>
@@ -1194,21 +1194,7 @@
         <w:rPr>
           <w:rFonts w:cs="Times New Roman"/>
         </w:rPr>
-        <w:t xml:space="preserve"> has login menu that </w:t>
-      </w:r>
-      <w:proofErr w:type="gramStart"/>
-      <w:r>
-        <w:rPr>
-          <w:rFonts w:cs="Times New Roman"/>
-        </w:rPr>
-        <w:t>can be filled</w:t>
-      </w:r>
-      <w:proofErr w:type="gramEnd"/>
-      <w:r>
-        <w:rPr>
-          <w:rFonts w:cs="Times New Roman"/>
-        </w:rPr>
-        <w:t xml:space="preserve"> with user ID and password to go directly to </w:t>
+        <w:t xml:space="preserve"> has login menu that can be filled with user ID and password to go directly to </w:t>
       </w:r>
       <w:proofErr w:type="spellStart"/>
       <w:r>
@@ -1452,21 +1438,7 @@
         <w:rPr>
           <w:rFonts w:cs="Times New Roman"/>
         </w:rPr>
-        <w:t xml:space="preserve">Applicant will register where the form </w:t>
-      </w:r>
-      <w:proofErr w:type="gramStart"/>
-      <w:r>
-        <w:rPr>
-          <w:rFonts w:cs="Times New Roman"/>
-        </w:rPr>
-        <w:t>has been given</w:t>
-      </w:r>
-      <w:proofErr w:type="gramEnd"/>
-      <w:r>
-        <w:rPr>
-          <w:rFonts w:cs="Times New Roman"/>
-        </w:rPr>
-        <w:t>.</w:t>
+        <w:t>Applicant will register where the form has been given.</w:t>
       </w:r>
     </w:p>
     <w:p>
@@ -1487,21 +1459,7 @@
         <w:rPr>
           <w:rFonts w:cs="Times New Roman"/>
         </w:rPr>
-        <w:t xml:space="preserve">Applicant has login menu that </w:t>
-      </w:r>
-      <w:proofErr w:type="gramStart"/>
-      <w:r>
-        <w:rPr>
-          <w:rFonts w:cs="Times New Roman"/>
-        </w:rPr>
-        <w:t>can be filled</w:t>
-      </w:r>
-      <w:proofErr w:type="gramEnd"/>
-      <w:r>
-        <w:rPr>
-          <w:rFonts w:cs="Times New Roman"/>
-        </w:rPr>
-        <w:t xml:space="preserve"> with user ID and password so that the applicant can access the system without confusion, and will be directed to the home page.</w:t>
+        <w:t>Applicant has login menu that can be filled with user ID and password so that the applicant can access the system without confusion, and will be directed to the home page.</w:t>
       </w:r>
     </w:p>
     <w:p>
@@ -1761,39 +1719,40 @@
           <w:lang w:val="en-US" w:eastAsia="en-US"/>
         </w:rPr>
         <w:drawing>
-          <wp:inline distT="0" distB="0" distL="0" distR="0" wp14:anchorId="6FBE8177" wp14:editId="27271BDF">
-            <wp:extent cx="5528310" cy="3879215"/>
-            <wp:effectExtent l="0" t="0" r="0" b="6985"/>
-            <wp:docPr id="3" name="Picture 3"/>
-            <wp:cNvGraphicFramePr/>
+          <wp:inline distT="0" distB="0" distL="0" distR="0">
+            <wp:extent cx="5731510" cy="3801110"/>
+            <wp:effectExtent l="0" t="0" r="2540" b="8890"/>
+            <wp:docPr id="4" name="Picture 4"/>
+            <wp:cNvGraphicFramePr>
+              <a:graphicFrameLocks xmlns:a="http://schemas.openxmlformats.org/drawingml/2006/main" noChangeAspect="1"/>
+            </wp:cNvGraphicFramePr>
             <a:graphic xmlns:a="http://schemas.openxmlformats.org/drawingml/2006/main">
               <a:graphicData uri="http://schemas.openxmlformats.org/drawingml/2006/picture">
                 <pic:pic xmlns:pic="http://schemas.openxmlformats.org/drawingml/2006/picture">
                   <pic:nvPicPr>
-                    <pic:cNvPr id="3" name="Picture 3"/>
+                    <pic:cNvPr id="4" name="HousingOfficerUseCase.PNG"/>
                     <pic:cNvPicPr/>
                   </pic:nvPicPr>
-                  <pic:blipFill rotWithShape="1">
-                    <a:blip r:embed="rId10"/>
-                    <a:srcRect l="6980"/>
-                    <a:stretch/>
+                  <pic:blipFill>
+                    <a:blip r:embed="rId10">
+                      <a:extLst>
+                        <a:ext uri="{28A0092B-C50C-407E-A947-70E740481C1C}">
+                          <a14:useLocalDpi xmlns:a14="http://schemas.microsoft.com/office/drawing/2010/main" val="0"/>
+                        </a:ext>
+                      </a:extLst>
+                    </a:blip>
+                    <a:stretch>
+                      <a:fillRect/>
+                    </a:stretch>
                   </pic:blipFill>
-                  <pic:spPr bwMode="auto">
+                  <pic:spPr>
                     <a:xfrm>
                       <a:off x="0" y="0"/>
-                      <a:ext cx="5528310" cy="3879215"/>
+                      <a:ext cx="5731510" cy="3801110"/>
                     </a:xfrm>
                     <a:prstGeom prst="rect">
                       <a:avLst/>
                     </a:prstGeom>
-                    <a:ln>
-                      <a:noFill/>
-                    </a:ln>
-                    <a:extLst>
-                      <a:ext uri="{53640926-AAD7-44D8-BBD7-CCE9431645EC}">
-                        <a14:shadowObscured xmlns:a14="http://schemas.microsoft.com/office/drawing/2010/main"/>
-                      </a:ext>
-                    </a:extLst>
                   </pic:spPr>
                 </pic:pic>
               </a:graphicData>
@@ -1815,39 +1774,40 @@
           <w:lang w:val="en-US" w:eastAsia="en-US"/>
         </w:rPr>
         <w:drawing>
-          <wp:inline distT="0" distB="0" distL="0" distR="0" wp14:anchorId="44879A95" wp14:editId="1BFA0917">
-            <wp:extent cx="5731510" cy="3697605"/>
-            <wp:effectExtent l="0" t="0" r="2540" b="0"/>
-            <wp:docPr id="5" name="Picture 5"/>
-            <wp:cNvGraphicFramePr/>
+          <wp:inline distT="0" distB="0" distL="0" distR="0" wp14:anchorId="236654DD" wp14:editId="27D27216">
+            <wp:extent cx="5731510" cy="4086225"/>
+            <wp:effectExtent l="0" t="0" r="2540" b="9525"/>
+            <wp:docPr id="2" name="Picture 2"/>
+            <wp:cNvGraphicFramePr>
+              <a:graphicFrameLocks xmlns:a="http://schemas.openxmlformats.org/drawingml/2006/main" noChangeAspect="1"/>
+            </wp:cNvGraphicFramePr>
             <a:graphic xmlns:a="http://schemas.openxmlformats.org/drawingml/2006/main">
               <a:graphicData uri="http://schemas.openxmlformats.org/drawingml/2006/picture">
                 <pic:pic xmlns:pic="http://schemas.openxmlformats.org/drawingml/2006/picture">
                   <pic:nvPicPr>
-                    <pic:cNvPr id="5" name="Picture 5"/>
+                    <pic:cNvPr id="2" name="ApplicantUseCase.PNG"/>
                     <pic:cNvPicPr/>
                   </pic:nvPicPr>
-                  <pic:blipFill rotWithShape="1">
-                    <a:blip r:embed="rId11"/>
-                    <a:srcRect t="10412" b="9647"/>
-                    <a:stretch/>
+                  <pic:blipFill>
+                    <a:blip r:embed="rId11">
+                      <a:extLst>
+                        <a:ext uri="{28A0092B-C50C-407E-A947-70E740481C1C}">
+                          <a14:useLocalDpi xmlns:a14="http://schemas.microsoft.com/office/drawing/2010/main" val="0"/>
+                        </a:ext>
+                      </a:extLst>
+                    </a:blip>
+                    <a:stretch>
+                      <a:fillRect/>
+                    </a:stretch>
                   </pic:blipFill>
-                  <pic:spPr bwMode="auto">
+                  <pic:spPr>
                     <a:xfrm>
                       <a:off x="0" y="0"/>
-                      <a:ext cx="5731510" cy="3697605"/>
+                      <a:ext cx="5731510" cy="4086225"/>
                     </a:xfrm>
                     <a:prstGeom prst="rect">
                       <a:avLst/>
                     </a:prstGeom>
-                    <a:ln>
-                      <a:noFill/>
-                    </a:ln>
-                    <a:extLst>
-                      <a:ext uri="{53640926-AAD7-44D8-BBD7-CCE9431645EC}">
-                        <a14:shadowObscured xmlns:a14="http://schemas.microsoft.com/office/drawing/2010/main"/>
-                      </a:ext>
-                    </a:extLst>
                   </pic:spPr>
                 </pic:pic>
               </a:graphicData>
@@ -1855,28 +1815,7 @@
           </wp:inline>
         </w:drawing>
       </w:r>
-    </w:p>
-    <w:p>
-      <w:pPr>
-        <w:jc w:val="center"/>
-      </w:pPr>
-    </w:p>
-    <w:p>
-      <w:pPr>
-        <w:jc w:val="left"/>
-        <w:rPr>
-          <w:rFonts w:eastAsiaTheme="majorEastAsia" w:cstheme="majorBidi"/>
-          <w:b/>
-          <w:color w:val="000000" w:themeColor="text1"/>
-          <w:sz w:val="32"/>
-          <w:szCs w:val="32"/>
-          <w:u w:val="single"/>
-        </w:rPr>
-      </w:pPr>
       <w:bookmarkStart w:id="6" w:name="_Toc498518016"/>
-      <w:r>
-        <w:br w:type="page"/>
-      </w:r>
     </w:p>
     <w:p>
       <w:pPr>
@@ -11987,15 +11926,7 @@
               <w:rPr>
                 <w:rFonts w:cs="Times New Roman"/>
               </w:rPr>
-              <w:t>The system will check all i</w:t>
-            </w:r>
-            <w:bookmarkStart w:id="10" w:name="_GoBack"/>
-            <w:bookmarkEnd w:id="10"/>
-            <w:r>
-              <w:rPr>
-                <w:rFonts w:cs="Times New Roman"/>
-              </w:rPr>
-              <w:t>nformation that has been submitted</w:t>
+              <w:t>The system will check all information that has been submitted</w:t>
             </w:r>
           </w:p>
         </w:tc>
@@ -12260,8 +12191,8 @@
           <w:u w:val="single"/>
         </w:rPr>
       </w:pPr>
-      <w:bookmarkStart w:id="11" w:name="_Toc498518018"/>
-      <w:bookmarkStart w:id="12" w:name="_Toc33546749"/>
+      <w:bookmarkStart w:id="10" w:name="_Toc498518018"/>
+      <w:bookmarkStart w:id="11" w:name="_Toc33546749"/>
       <w:r>
         <w:br w:type="page"/>
       </w:r>
@@ -12274,8 +12205,8 @@
         <w:lastRenderedPageBreak/>
         <w:t>Analysis Class Diagram</w:t>
       </w:r>
+      <w:bookmarkEnd w:id="10"/>
       <w:bookmarkEnd w:id="11"/>
-      <w:bookmarkEnd w:id="12"/>
     </w:p>
     <w:p>
       <w:pPr>
@@ -12356,14 +12287,14 @@
       <w:pPr>
         <w:pStyle w:val="HeadPageNum"/>
       </w:pPr>
-      <w:bookmarkStart w:id="13" w:name="_Toc498518019"/>
-      <w:bookmarkStart w:id="14" w:name="_Toc33546750"/>
+      <w:bookmarkStart w:id="12" w:name="_Toc498518019"/>
+      <w:bookmarkStart w:id="13" w:name="_Toc33546750"/>
       <w:r>
         <w:lastRenderedPageBreak/>
         <w:t>Tasks Division</w:t>
       </w:r>
+      <w:bookmarkEnd w:id="12"/>
       <w:bookmarkEnd w:id="13"/>
-      <w:bookmarkEnd w:id="14"/>
     </w:p>
     <w:p/>
     <w:tbl>
@@ -12373,8 +12304,8 @@
         <w:tblLook w:val="04A0" w:firstRow="1" w:lastRow="0" w:firstColumn="1" w:lastColumn="0" w:noHBand="0" w:noVBand="1"/>
       </w:tblPr>
       <w:tblGrid>
-        <w:gridCol w:w="4516"/>
-        <w:gridCol w:w="4500"/>
+        <w:gridCol w:w="4509"/>
+        <w:gridCol w:w="4507"/>
       </w:tblGrid>
       <w:tr>
         <w:trPr>
@@ -12449,55 +12380,71 @@
                 <w:b w:val="0"/>
                 <w:szCs w:val="24"/>
               </w:rPr>
-              <w:t>HTML and CSS script for designing the website menu and navigation</w:t>
-            </w:r>
-          </w:p>
-        </w:tc>
-        <w:tc>
-          <w:tcPr>
-            <w:tcW w:w="4650" w:type="dxa"/>
-          </w:tcPr>
-          <w:p>
-            <w:pPr>
-              <w:spacing w:line="360" w:lineRule="auto"/>
-              <w:cnfStyle w:val="000000100000" w:firstRow="0" w:lastRow="0" w:firstColumn="0" w:lastColumn="0" w:oddVBand="0" w:evenVBand="0" w:oddHBand="1" w:evenHBand="0" w:firstRowFirstColumn="0" w:firstRowLastColumn="0" w:lastRowFirstColumn="0" w:lastRowLastColumn="0"/>
-              <w:rPr>
-                <w:rFonts w:cstheme="minorHAnsi"/>
-                <w:szCs w:val="24"/>
-              </w:rPr>
-            </w:pPr>
-            <w:r>
-              <w:rPr>
-                <w:rFonts w:cstheme="minorHAnsi"/>
-                <w:szCs w:val="24"/>
-              </w:rPr>
-              <w:t xml:space="preserve">Lovely </w:t>
-            </w:r>
-          </w:p>
-        </w:tc>
-      </w:tr>
-      <w:tr>
-        <w:tc>
-          <w:tcPr>
-            <w:cnfStyle w:val="001000000000" w:firstRow="0" w:lastRow="0" w:firstColumn="1" w:lastColumn="0" w:oddVBand="0" w:evenVBand="0" w:oddHBand="0" w:evenHBand="0" w:firstRowFirstColumn="0" w:firstRowLastColumn="0" w:lastRowFirstColumn="0" w:lastRowLastColumn="0"/>
-            <w:tcW w:w="4651" w:type="dxa"/>
-          </w:tcPr>
-          <w:p>
-            <w:pPr>
-              <w:spacing w:after="120" w:line="360" w:lineRule="auto"/>
+              <w:t>HTML and CSS script for</w:t>
+            </w:r>
+            <w:r>
               <w:rPr>
                 <w:rFonts w:cstheme="minorHAnsi"/>
                 <w:b w:val="0"/>
                 <w:szCs w:val="24"/>
               </w:rPr>
-            </w:pPr>
-            <w:r>
+              <w:t xml:space="preserve"> design the website menu </w:t>
+            </w:r>
+          </w:p>
+        </w:tc>
+        <w:tc>
+          <w:tcPr>
+            <w:tcW w:w="4650" w:type="dxa"/>
+          </w:tcPr>
+          <w:p>
+            <w:pPr>
+              <w:spacing w:line="360" w:lineRule="auto"/>
+              <w:cnfStyle w:val="000000100000" w:firstRow="0" w:lastRow="0" w:firstColumn="0" w:lastColumn="0" w:oddVBand="0" w:evenVBand="0" w:oddHBand="1" w:evenHBand="0" w:firstRowFirstColumn="0" w:firstRowLastColumn="0" w:lastRowFirstColumn="0" w:lastRowLastColumn="0"/>
+              <w:rPr>
+                <w:rFonts w:cstheme="minorHAnsi"/>
+                <w:szCs w:val="24"/>
+              </w:rPr>
+            </w:pPr>
+            <w:r>
+              <w:rPr>
+                <w:rFonts w:cstheme="minorHAnsi"/>
+                <w:szCs w:val="24"/>
+              </w:rPr>
+              <w:t>Aldo</w:t>
+            </w:r>
+          </w:p>
+        </w:tc>
+      </w:tr>
+      <w:tr>
+        <w:tc>
+          <w:tcPr>
+            <w:cnfStyle w:val="001000000000" w:firstRow="0" w:lastRow="0" w:firstColumn="1" w:lastColumn="0" w:oddVBand="0" w:evenVBand="0" w:oddHBand="0" w:evenHBand="0" w:firstRowFirstColumn="0" w:firstRowLastColumn="0" w:lastRowFirstColumn="0" w:lastRowLastColumn="0"/>
+            <w:tcW w:w="4651" w:type="dxa"/>
+          </w:tcPr>
+          <w:p>
+            <w:pPr>
+              <w:spacing w:after="120" w:line="360" w:lineRule="auto"/>
               <w:rPr>
                 <w:rFonts w:cstheme="minorHAnsi"/>
                 <w:b w:val="0"/>
                 <w:szCs w:val="24"/>
               </w:rPr>
+            </w:pPr>
+            <w:r>
+              <w:rPr>
+                <w:rFonts w:cstheme="minorHAnsi"/>
+                <w:b w:val="0"/>
+                <w:szCs w:val="24"/>
+              </w:rPr>
               <w:t xml:space="preserve">PHP script for login </w:t>
+            </w:r>
+            <w:r>
+              <w:rPr>
+                <w:rFonts w:cstheme="minorHAnsi"/>
+                <w:b w:val="0"/>
+                <w:szCs w:val="24"/>
+              </w:rPr>
+              <w:t>and logout</w:t>
             </w:r>
           </w:p>
         </w:tc>
@@ -12519,7 +12466,7 @@
                 <w:rFonts w:cstheme="minorHAnsi"/>
                 <w:szCs w:val="24"/>
               </w:rPr>
-              <w:t>Lovely</w:t>
+              <w:t>Aldo</w:t>
             </w:r>
           </w:p>
         </w:tc>
@@ -12548,54 +12495,64 @@
                 <w:b w:val="0"/>
                 <w:szCs w:val="24"/>
               </w:rPr>
-              <w:t>PHP script for add new admin, delete and admin</w:t>
-            </w:r>
-          </w:p>
-        </w:tc>
-        <w:tc>
-          <w:tcPr>
-            <w:tcW w:w="4650" w:type="dxa"/>
-          </w:tcPr>
-          <w:p>
-            <w:pPr>
-              <w:spacing w:line="360" w:lineRule="auto"/>
-              <w:cnfStyle w:val="000000100000" w:firstRow="0" w:lastRow="0" w:firstColumn="0" w:lastColumn="0" w:oddVBand="0" w:evenVBand="0" w:oddHBand="1" w:evenHBand="0" w:firstRowFirstColumn="0" w:firstRowLastColumn="0" w:lastRowFirstColumn="0" w:lastRowLastColumn="0"/>
-              <w:rPr>
-                <w:rFonts w:cstheme="minorHAnsi"/>
-                <w:szCs w:val="24"/>
-              </w:rPr>
-            </w:pPr>
-            <w:r>
-              <w:rPr>
-                <w:rFonts w:cstheme="minorHAnsi"/>
-                <w:szCs w:val="24"/>
-              </w:rPr>
-              <w:t>Lovely</w:t>
-            </w:r>
-          </w:p>
-        </w:tc>
-      </w:tr>
-      <w:tr>
-        <w:tc>
-          <w:tcPr>
-            <w:cnfStyle w:val="001000000000" w:firstRow="0" w:lastRow="0" w:firstColumn="1" w:lastColumn="0" w:oddVBand="0" w:evenVBand="0" w:oddHBand="0" w:evenHBand="0" w:firstRowFirstColumn="0" w:firstRowLastColumn="0" w:lastRowFirstColumn="0" w:lastRowLastColumn="0"/>
-            <w:tcW w:w="4651" w:type="dxa"/>
-          </w:tcPr>
-          <w:p>
-            <w:pPr>
-              <w:spacing w:after="120" w:line="360" w:lineRule="auto"/>
+              <w:t xml:space="preserve">PHP script </w:t>
+            </w:r>
+            <w:r>
               <w:rPr>
                 <w:rFonts w:cstheme="minorHAnsi"/>
                 <w:b w:val="0"/>
                 <w:szCs w:val="24"/>
               </w:rPr>
-            </w:pPr>
-            <w:r>
+              <w:t>for sign up</w:t>
+            </w:r>
+          </w:p>
+        </w:tc>
+        <w:tc>
+          <w:tcPr>
+            <w:tcW w:w="4650" w:type="dxa"/>
+          </w:tcPr>
+          <w:p>
+            <w:pPr>
+              <w:spacing w:line="360" w:lineRule="auto"/>
+              <w:cnfStyle w:val="000000100000" w:firstRow="0" w:lastRow="0" w:firstColumn="0" w:lastColumn="0" w:oddVBand="0" w:evenVBand="0" w:oddHBand="1" w:evenHBand="0" w:firstRowFirstColumn="0" w:firstRowLastColumn="0" w:lastRowFirstColumn="0" w:lastRowLastColumn="0"/>
+              <w:rPr>
+                <w:rFonts w:cstheme="minorHAnsi"/>
+                <w:szCs w:val="24"/>
+              </w:rPr>
+            </w:pPr>
+            <w:proofErr w:type="spellStart"/>
+            <w:r>
+              <w:rPr>
+                <w:rFonts w:cstheme="minorHAnsi"/>
+                <w:szCs w:val="24"/>
+              </w:rPr>
+              <w:t>Wulan</w:t>
+            </w:r>
+            <w:proofErr w:type="spellEnd"/>
+          </w:p>
+        </w:tc>
+      </w:tr>
+      <w:tr>
+        <w:tc>
+          <w:tcPr>
+            <w:cnfStyle w:val="001000000000" w:firstRow="0" w:lastRow="0" w:firstColumn="1" w:lastColumn="0" w:oddVBand="0" w:evenVBand="0" w:oddHBand="0" w:evenHBand="0" w:firstRowFirstColumn="0" w:firstRowLastColumn="0" w:lastRowFirstColumn="0" w:lastRowLastColumn="0"/>
+            <w:tcW w:w="4651" w:type="dxa"/>
+          </w:tcPr>
+          <w:p>
+            <w:pPr>
+              <w:spacing w:after="120" w:line="360" w:lineRule="auto"/>
               <w:rPr>
                 <w:rFonts w:cstheme="minorHAnsi"/>
                 <w:b w:val="0"/>
                 <w:szCs w:val="24"/>
               </w:rPr>
+            </w:pPr>
+            <w:r>
+              <w:rPr>
+                <w:rFonts w:cstheme="minorHAnsi"/>
+                <w:b w:val="0"/>
+                <w:szCs w:val="24"/>
+              </w:rPr>
               <w:t>PHP script to change password</w:t>
             </w:r>
           </w:p>
@@ -12618,7 +12575,7 @@
                 <w:rFonts w:cstheme="minorHAnsi"/>
                 <w:szCs w:val="24"/>
               </w:rPr>
-              <w:t xml:space="preserve">Denny </w:t>
+              <w:t>Aldo</w:t>
             </w:r>
           </w:p>
         </w:tc>
@@ -12647,55 +12604,73 @@
                 <w:b w:val="0"/>
                 <w:szCs w:val="24"/>
               </w:rPr>
-              <w:t>HTML and CSS script to design how data will be displayed when being viewed</w:t>
-            </w:r>
-          </w:p>
-        </w:tc>
-        <w:tc>
-          <w:tcPr>
-            <w:tcW w:w="4650" w:type="dxa"/>
-          </w:tcPr>
-          <w:p>
-            <w:pPr>
-              <w:spacing w:line="360" w:lineRule="auto"/>
-              <w:cnfStyle w:val="000000100000" w:firstRow="0" w:lastRow="0" w:firstColumn="0" w:lastColumn="0" w:oddVBand="0" w:evenVBand="0" w:oddHBand="1" w:evenHBand="0" w:firstRowFirstColumn="0" w:firstRowLastColumn="0" w:lastRowFirstColumn="0" w:lastRowLastColumn="0"/>
-              <w:rPr>
-                <w:rFonts w:cstheme="minorHAnsi"/>
-                <w:szCs w:val="24"/>
-              </w:rPr>
-            </w:pPr>
-            <w:r>
-              <w:rPr>
-                <w:rFonts w:cstheme="minorHAnsi"/>
-                <w:szCs w:val="24"/>
-              </w:rPr>
-              <w:t>Denny</w:t>
-            </w:r>
-          </w:p>
-        </w:tc>
-      </w:tr>
-      <w:tr>
-        <w:tc>
-          <w:tcPr>
-            <w:cnfStyle w:val="001000000000" w:firstRow="0" w:lastRow="0" w:firstColumn="1" w:lastColumn="0" w:oddVBand="0" w:evenVBand="0" w:oddHBand="0" w:evenHBand="0" w:firstRowFirstColumn="0" w:firstRowLastColumn="0" w:lastRowFirstColumn="0" w:lastRowLastColumn="0"/>
-            <w:tcW w:w="4651" w:type="dxa"/>
-          </w:tcPr>
-          <w:p>
-            <w:pPr>
-              <w:spacing w:after="120" w:line="360" w:lineRule="auto"/>
+              <w:t xml:space="preserve">HTML and CSS script to </w:t>
+            </w:r>
+            <w:r>
               <w:rPr>
                 <w:rFonts w:cstheme="minorHAnsi"/>
                 <w:b w:val="0"/>
                 <w:szCs w:val="24"/>
               </w:rPr>
-            </w:pPr>
-            <w:r>
+              <w:t>how the data display</w:t>
+            </w:r>
+          </w:p>
+        </w:tc>
+        <w:tc>
+          <w:tcPr>
+            <w:tcW w:w="4650" w:type="dxa"/>
+          </w:tcPr>
+          <w:p>
+            <w:pPr>
+              <w:spacing w:line="360" w:lineRule="auto"/>
+              <w:cnfStyle w:val="000000100000" w:firstRow="0" w:lastRow="0" w:firstColumn="0" w:lastColumn="0" w:oddVBand="0" w:evenVBand="0" w:oddHBand="1" w:evenHBand="0" w:firstRowFirstColumn="0" w:firstRowLastColumn="0" w:lastRowFirstColumn="0" w:lastRowLastColumn="0"/>
+              <w:rPr>
+                <w:rFonts w:cstheme="minorHAnsi"/>
+                <w:szCs w:val="24"/>
+              </w:rPr>
+            </w:pPr>
+            <w:proofErr w:type="spellStart"/>
+            <w:r>
+              <w:rPr>
+                <w:rFonts w:cstheme="minorHAnsi"/>
+                <w:szCs w:val="24"/>
+              </w:rPr>
+              <w:t>Wulan</w:t>
+            </w:r>
+            <w:proofErr w:type="spellEnd"/>
+          </w:p>
+        </w:tc>
+      </w:tr>
+      <w:tr>
+        <w:tc>
+          <w:tcPr>
+            <w:cnfStyle w:val="001000000000" w:firstRow="0" w:lastRow="0" w:firstColumn="1" w:lastColumn="0" w:oddVBand="0" w:evenVBand="0" w:oddHBand="0" w:evenHBand="0" w:firstRowFirstColumn="0" w:firstRowLastColumn="0" w:lastRowFirstColumn="0" w:lastRowLastColumn="0"/>
+            <w:tcW w:w="4651" w:type="dxa"/>
+          </w:tcPr>
+          <w:p>
+            <w:pPr>
+              <w:spacing w:after="120" w:line="360" w:lineRule="auto"/>
               <w:rPr>
                 <w:rFonts w:cstheme="minorHAnsi"/>
                 <w:b w:val="0"/>
                 <w:szCs w:val="24"/>
               </w:rPr>
-              <w:t>PHP script for edit student, teacher, marks, class and schedules</w:t>
+            </w:pPr>
+            <w:r>
+              <w:rPr>
+                <w:rFonts w:cstheme="minorHAnsi"/>
+                <w:b w:val="0"/>
+                <w:szCs w:val="24"/>
+              </w:rPr>
+              <w:t xml:space="preserve">PHP script for </w:t>
+            </w:r>
+            <w:r>
+              <w:rPr>
+                <w:rFonts w:cstheme="minorHAnsi"/>
+                <w:b w:val="0"/>
+                <w:szCs w:val="24"/>
+              </w:rPr>
+              <w:t>edit residence detail, delete the applicant and residence detail</w:t>
             </w:r>
           </w:p>
         </w:tc>
@@ -12712,12 +12687,21 @@
                 <w:szCs w:val="24"/>
               </w:rPr>
             </w:pPr>
+            <w:proofErr w:type="spellStart"/>
             <w:r>
               <w:rPr>
                 <w:rFonts w:cstheme="minorHAnsi"/>
                 <w:szCs w:val="24"/>
               </w:rPr>
-              <w:t xml:space="preserve">Lovely and Denny </w:t>
+              <w:t>Wulan</w:t>
+            </w:r>
+            <w:proofErr w:type="spellEnd"/>
+            <w:r>
+              <w:rPr>
+                <w:rFonts w:cstheme="minorHAnsi"/>
+                <w:szCs w:val="24"/>
+              </w:rPr>
+              <w:t xml:space="preserve"> and Aldo</w:t>
             </w:r>
           </w:p>
         </w:tc>
@@ -12746,55 +12730,81 @@
                 <w:b w:val="0"/>
                 <w:szCs w:val="24"/>
               </w:rPr>
-              <w:t>PHP script for search column in admin home page</w:t>
-            </w:r>
-          </w:p>
-        </w:tc>
-        <w:tc>
-          <w:tcPr>
-            <w:tcW w:w="4650" w:type="dxa"/>
-          </w:tcPr>
-          <w:p>
-            <w:pPr>
-              <w:spacing w:line="360" w:lineRule="auto"/>
-              <w:cnfStyle w:val="000000100000" w:firstRow="0" w:lastRow="0" w:firstColumn="0" w:lastColumn="0" w:oddVBand="0" w:evenVBand="0" w:oddHBand="1" w:evenHBand="0" w:firstRowFirstColumn="0" w:firstRowLastColumn="0" w:lastRowFirstColumn="0" w:lastRowLastColumn="0"/>
-              <w:rPr>
-                <w:rFonts w:cstheme="minorHAnsi"/>
-                <w:szCs w:val="24"/>
-              </w:rPr>
-            </w:pPr>
-            <w:r>
-              <w:rPr>
-                <w:rFonts w:cstheme="minorHAnsi"/>
-                <w:szCs w:val="24"/>
-              </w:rPr>
-              <w:t>Lovely</w:t>
-            </w:r>
-          </w:p>
-        </w:tc>
-      </w:tr>
-      <w:tr>
-        <w:tc>
-          <w:tcPr>
-            <w:cnfStyle w:val="001000000000" w:firstRow="0" w:lastRow="0" w:firstColumn="1" w:lastColumn="0" w:oddVBand="0" w:evenVBand="0" w:oddHBand="0" w:evenHBand="0" w:firstRowFirstColumn="0" w:firstRowLastColumn="0" w:lastRowFirstColumn="0" w:lastRowLastColumn="0"/>
-            <w:tcW w:w="4651" w:type="dxa"/>
-          </w:tcPr>
-          <w:p>
-            <w:pPr>
-              <w:spacing w:after="120" w:line="360" w:lineRule="auto"/>
+              <w:t xml:space="preserve">PHP script for </w:t>
+            </w:r>
+            <w:r>
               <w:rPr>
                 <w:rFonts w:cstheme="minorHAnsi"/>
                 <w:b w:val="0"/>
                 <w:szCs w:val="24"/>
               </w:rPr>
-            </w:pPr>
-            <w:r>
+              <w:t>payment detail</w:t>
+            </w:r>
+          </w:p>
+        </w:tc>
+        <w:tc>
+          <w:tcPr>
+            <w:tcW w:w="4650" w:type="dxa"/>
+          </w:tcPr>
+          <w:p>
+            <w:pPr>
+              <w:spacing w:line="360" w:lineRule="auto"/>
+              <w:cnfStyle w:val="000000100000" w:firstRow="0" w:lastRow="0" w:firstColumn="0" w:lastColumn="0" w:oddVBand="0" w:evenVBand="0" w:oddHBand="1" w:evenHBand="0" w:firstRowFirstColumn="0" w:firstRowLastColumn="0" w:lastRowFirstColumn="0" w:lastRowLastColumn="0"/>
+              <w:rPr>
+                <w:rFonts w:cstheme="minorHAnsi"/>
+                <w:szCs w:val="24"/>
+              </w:rPr>
+            </w:pPr>
+            <w:r>
+              <w:rPr>
+                <w:rFonts w:cstheme="minorHAnsi"/>
+                <w:szCs w:val="24"/>
+              </w:rPr>
+              <w:t>???</w:t>
+            </w:r>
+          </w:p>
+        </w:tc>
+      </w:tr>
+      <w:tr>
+        <w:tc>
+          <w:tcPr>
+            <w:cnfStyle w:val="001000000000" w:firstRow="0" w:lastRow="0" w:firstColumn="1" w:lastColumn="0" w:oddVBand="0" w:evenVBand="0" w:oddHBand="0" w:evenHBand="0" w:firstRowFirstColumn="0" w:firstRowLastColumn="0" w:lastRowFirstColumn="0" w:lastRowLastColumn="0"/>
+            <w:tcW w:w="4651" w:type="dxa"/>
+          </w:tcPr>
+          <w:p>
+            <w:pPr>
+              <w:spacing w:after="120" w:line="360" w:lineRule="auto"/>
               <w:rPr>
                 <w:rFonts w:cstheme="minorHAnsi"/>
                 <w:b w:val="0"/>
                 <w:szCs w:val="24"/>
               </w:rPr>
-              <w:t>PHP script for posting announcement from admin to student home page</w:t>
+            </w:pPr>
+            <w:r>
+              <w:rPr>
+                <w:rFonts w:cstheme="minorHAnsi"/>
+                <w:b w:val="0"/>
+                <w:szCs w:val="24"/>
+              </w:rPr>
+              <w:t xml:space="preserve">PHP script for </w:t>
+            </w:r>
+            <w:proofErr w:type="spellStart"/>
+            <w:r>
+              <w:rPr>
+                <w:rFonts w:cstheme="minorHAnsi"/>
+                <w:b w:val="0"/>
+                <w:szCs w:val="24"/>
+              </w:rPr>
+              <w:t>wishlist</w:t>
+            </w:r>
+            <w:proofErr w:type="spellEnd"/>
+            <w:r>
+              <w:rPr>
+                <w:rFonts w:cstheme="minorHAnsi"/>
+                <w:b w:val="0"/>
+                <w:szCs w:val="24"/>
+              </w:rPr>
+              <w:t xml:space="preserve"> menu</w:t>
             </w:r>
           </w:p>
         </w:tc>
@@ -12816,8 +12826,10 @@
                 <w:rFonts w:cstheme="minorHAnsi"/>
                 <w:szCs w:val="24"/>
               </w:rPr>
-              <w:t>Denny</w:t>
-            </w:r>
+              <w:t>Wulan</w:t>
+            </w:r>
+            <w:bookmarkStart w:id="14" w:name="_GoBack"/>
+            <w:bookmarkEnd w:id="14"/>
           </w:p>
         </w:tc>
       </w:tr>
@@ -12848,7 +12860,7 @@
 </file>
 
 <file path=word/endnotes.xml><?xml version="1.0" encoding="utf-8"?>
-<w:endnotes xmlns:wpc="http://schemas.microsoft.com/office/word/2010/wordprocessingCanvas" xmlns:cx="http://schemas.microsoft.com/office/drawing/2014/chartex" xmlns:cx1="http://schemas.microsoft.com/office/drawing/2015/9/8/chartex" xmlns:mc="http://schemas.openxmlformats.org/markup-compatibility/2006" xmlns:o="urn:schemas-microsoft-com:office:office" xmlns:r="http://schemas.openxmlformats.org/officeDocument/2006/relationships" xmlns:m="http://schemas.openxmlformats.org/officeDocument/2006/math" xmlns:v="urn:schemas-microsoft-com:vml" xmlns:wp14="http://schemas.microsoft.com/office/word/2010/wordprocessingDrawing" xmlns:wp="http://schemas.openxmlformats.org/drawingml/2006/wordprocessingDrawing" xmlns:w10="urn:schemas-microsoft-com:office:word" xmlns:w="http://schemas.openxmlformats.org/wordprocessingml/2006/main" xmlns:w14="http://schemas.microsoft.com/office/word/2010/wordml" xmlns:w15="http://schemas.microsoft.com/office/word/2012/wordml" xmlns:w16se="http://schemas.microsoft.com/office/word/2015/wordml/symex" xmlns:wpg="http://schemas.microsoft.com/office/word/2010/wordprocessingGroup" xmlns:wpi="http://schemas.microsoft.com/office/word/2010/wordprocessingInk" xmlns:wne="http://schemas.microsoft.com/office/word/2006/wordml" xmlns:wps="http://schemas.microsoft.com/office/word/2010/wordprocessingShape" mc:Ignorable="w14 w15 w16se wp14">
+<w:endnotes xmlns:wpc="http://schemas.microsoft.com/office/word/2010/wordprocessingCanvas" xmlns:mc="http://schemas.openxmlformats.org/markup-compatibility/2006" xmlns:o="urn:schemas-microsoft-com:office:office" xmlns:r="http://schemas.openxmlformats.org/officeDocument/2006/relationships" xmlns:m="http://schemas.openxmlformats.org/officeDocument/2006/math" xmlns:v="urn:schemas-microsoft-com:vml" xmlns:wp14="http://schemas.microsoft.com/office/word/2010/wordprocessingDrawing" xmlns:wp="http://schemas.openxmlformats.org/drawingml/2006/wordprocessingDrawing" xmlns:w10="urn:schemas-microsoft-com:office:word" xmlns:w="http://schemas.openxmlformats.org/wordprocessingml/2006/main" xmlns:w14="http://schemas.microsoft.com/office/word/2010/wordml" xmlns:w15="http://schemas.microsoft.com/office/word/2012/wordml" xmlns:wpg="http://schemas.microsoft.com/office/word/2010/wordprocessingGroup" xmlns:wpi="http://schemas.microsoft.com/office/word/2010/wordprocessingInk" xmlns:wne="http://schemas.microsoft.com/office/word/2006/wordml" xmlns:wps="http://schemas.microsoft.com/office/word/2010/wordprocessingShape" mc:Ignorable="w14 w15 wp14">
   <w:endnote w:type="separator" w:id="-1">
     <w:p>
       <w:pPr>
@@ -12873,7 +12885,7 @@
 </file>
 
 <file path=word/footer1.xml><?xml version="1.0" encoding="utf-8"?>
-<w:ftr xmlns:wpc="http://schemas.microsoft.com/office/word/2010/wordprocessingCanvas" xmlns:cx="http://schemas.microsoft.com/office/drawing/2014/chartex" xmlns:cx1="http://schemas.microsoft.com/office/drawing/2015/9/8/chartex" xmlns:mc="http://schemas.openxmlformats.org/markup-compatibility/2006" xmlns:o="urn:schemas-microsoft-com:office:office" xmlns:r="http://schemas.openxmlformats.org/officeDocument/2006/relationships" xmlns:m="http://schemas.openxmlformats.org/officeDocument/2006/math" xmlns:v="urn:schemas-microsoft-com:vml" xmlns:wp14="http://schemas.microsoft.com/office/word/2010/wordprocessingDrawing" xmlns:wp="http://schemas.openxmlformats.org/drawingml/2006/wordprocessingDrawing" xmlns:w10="urn:schemas-microsoft-com:office:word" xmlns:w="http://schemas.openxmlformats.org/wordprocessingml/2006/main" xmlns:w14="http://schemas.microsoft.com/office/word/2010/wordml" xmlns:w15="http://schemas.microsoft.com/office/word/2012/wordml" xmlns:w16se="http://schemas.microsoft.com/office/word/2015/wordml/symex" xmlns:wpg="http://schemas.microsoft.com/office/word/2010/wordprocessingGroup" xmlns:wpi="http://schemas.microsoft.com/office/word/2010/wordprocessingInk" xmlns:wne="http://schemas.microsoft.com/office/word/2006/wordml" xmlns:wps="http://schemas.microsoft.com/office/word/2010/wordprocessingShape" mc:Ignorable="w14 w15 w16se wp14">
+<w:ftr xmlns:wpc="http://schemas.microsoft.com/office/word/2010/wordprocessingCanvas" xmlns:mc="http://schemas.openxmlformats.org/markup-compatibility/2006" xmlns:o="urn:schemas-microsoft-com:office:office" xmlns:r="http://schemas.openxmlformats.org/officeDocument/2006/relationships" xmlns:m="http://schemas.openxmlformats.org/officeDocument/2006/math" xmlns:v="urn:schemas-microsoft-com:vml" xmlns:wp14="http://schemas.microsoft.com/office/word/2010/wordprocessingDrawing" xmlns:wp="http://schemas.openxmlformats.org/drawingml/2006/wordprocessingDrawing" xmlns:w10="urn:schemas-microsoft-com:office:word" xmlns:w="http://schemas.openxmlformats.org/wordprocessingml/2006/main" xmlns:w14="http://schemas.microsoft.com/office/word/2010/wordml" xmlns:w15="http://schemas.microsoft.com/office/word/2012/wordml" xmlns:wpg="http://schemas.microsoft.com/office/word/2010/wordprocessingGroup" xmlns:wpi="http://schemas.microsoft.com/office/word/2010/wordprocessingInk" xmlns:wne="http://schemas.microsoft.com/office/word/2006/wordml" xmlns:wps="http://schemas.microsoft.com/office/word/2010/wordprocessingShape" mc:Ignorable="w14 w15 wp14">
   <w:sdt>
     <w:sdtPr>
       <w:id w:val="-1594244209"/>
@@ -12932,7 +12944,7 @@
 </file>
 
 <file path=word/footer2.xml><?xml version="1.0" encoding="utf-8"?>
-<w:ftr xmlns:wpc="http://schemas.microsoft.com/office/word/2010/wordprocessingCanvas" xmlns:cx="http://schemas.microsoft.com/office/drawing/2014/chartex" xmlns:cx1="http://schemas.microsoft.com/office/drawing/2015/9/8/chartex" xmlns:mc="http://schemas.openxmlformats.org/markup-compatibility/2006" xmlns:o="urn:schemas-microsoft-com:office:office" xmlns:r="http://schemas.openxmlformats.org/officeDocument/2006/relationships" xmlns:m="http://schemas.openxmlformats.org/officeDocument/2006/math" xmlns:v="urn:schemas-microsoft-com:vml" xmlns:wp14="http://schemas.microsoft.com/office/word/2010/wordprocessingDrawing" xmlns:wp="http://schemas.openxmlformats.org/drawingml/2006/wordprocessingDrawing" xmlns:w10="urn:schemas-microsoft-com:office:word" xmlns:w="http://schemas.openxmlformats.org/wordprocessingml/2006/main" xmlns:w14="http://schemas.microsoft.com/office/word/2010/wordml" xmlns:w15="http://schemas.microsoft.com/office/word/2012/wordml" xmlns:w16se="http://schemas.microsoft.com/office/word/2015/wordml/symex" xmlns:wpg="http://schemas.microsoft.com/office/word/2010/wordprocessingGroup" xmlns:wpi="http://schemas.microsoft.com/office/word/2010/wordprocessingInk" xmlns:wne="http://schemas.microsoft.com/office/word/2006/wordml" xmlns:wps="http://schemas.microsoft.com/office/word/2010/wordprocessingShape" mc:Ignorable="w14 w15 w16se wp14">
+<w:ftr xmlns:wpc="http://schemas.microsoft.com/office/word/2010/wordprocessingCanvas" xmlns:mc="http://schemas.openxmlformats.org/markup-compatibility/2006" xmlns:o="urn:schemas-microsoft-com:office:office" xmlns:r="http://schemas.openxmlformats.org/officeDocument/2006/relationships" xmlns:m="http://schemas.openxmlformats.org/officeDocument/2006/math" xmlns:v="urn:schemas-microsoft-com:vml" xmlns:wp14="http://schemas.microsoft.com/office/word/2010/wordprocessingDrawing" xmlns:wp="http://schemas.openxmlformats.org/drawingml/2006/wordprocessingDrawing" xmlns:w10="urn:schemas-microsoft-com:office:word" xmlns:w="http://schemas.openxmlformats.org/wordprocessingml/2006/main" xmlns:w14="http://schemas.microsoft.com/office/word/2010/wordml" xmlns:w15="http://schemas.microsoft.com/office/word/2012/wordml" xmlns:wpg="http://schemas.microsoft.com/office/word/2010/wordprocessingGroup" xmlns:wpi="http://schemas.microsoft.com/office/word/2010/wordprocessingInk" xmlns:wne="http://schemas.microsoft.com/office/word/2006/wordml" xmlns:wps="http://schemas.microsoft.com/office/word/2010/wordprocessingShape" mc:Ignorable="w14 w15 wp14">
   <w:sdt>
     <w:sdtPr>
       <w:id w:val="-134573811"/>
@@ -12965,7 +12977,7 @@
           <w:rPr>
             <w:noProof/>
           </w:rPr>
-          <w:t>12</w:t>
+          <w:t>11</w:t>
         </w:r>
         <w:r>
           <w:rPr>
@@ -12991,7 +13003,7 @@
 </file>
 
 <file path=word/footnotes.xml><?xml version="1.0" encoding="utf-8"?>
-<w:footnotes xmlns:wpc="http://schemas.microsoft.com/office/word/2010/wordprocessingCanvas" xmlns:cx="http://schemas.microsoft.com/office/drawing/2014/chartex" xmlns:cx1="http://schemas.microsoft.com/office/drawing/2015/9/8/chartex" xmlns:mc="http://schemas.openxmlformats.org/markup-compatibility/2006" xmlns:o="urn:schemas-microsoft-com:office:office" xmlns:r="http://schemas.openxmlformats.org/officeDocument/2006/relationships" xmlns:m="http://schemas.openxmlformats.org/officeDocument/2006/math" xmlns:v="urn:schemas-microsoft-com:vml" xmlns:wp14="http://schemas.microsoft.com/office/word/2010/wordprocessingDrawing" xmlns:wp="http://schemas.openxmlformats.org/drawingml/2006/wordprocessingDrawing" xmlns:w10="urn:schemas-microsoft-com:office:word" xmlns:w="http://schemas.openxmlformats.org/wordprocessingml/2006/main" xmlns:w14="http://schemas.microsoft.com/office/word/2010/wordml" xmlns:w15="http://schemas.microsoft.com/office/word/2012/wordml" xmlns:w16se="http://schemas.microsoft.com/office/word/2015/wordml/symex" xmlns:wpg="http://schemas.microsoft.com/office/word/2010/wordprocessingGroup" xmlns:wpi="http://schemas.microsoft.com/office/word/2010/wordprocessingInk" xmlns:wne="http://schemas.microsoft.com/office/word/2006/wordml" xmlns:wps="http://schemas.microsoft.com/office/word/2010/wordprocessingShape" mc:Ignorable="w14 w15 w16se wp14">
+<w:footnotes xmlns:wpc="http://schemas.microsoft.com/office/word/2010/wordprocessingCanvas" xmlns:mc="http://schemas.openxmlformats.org/markup-compatibility/2006" xmlns:o="urn:schemas-microsoft-com:office:office" xmlns:r="http://schemas.openxmlformats.org/officeDocument/2006/relationships" xmlns:m="http://schemas.openxmlformats.org/officeDocument/2006/math" xmlns:v="urn:schemas-microsoft-com:vml" xmlns:wp14="http://schemas.microsoft.com/office/word/2010/wordprocessingDrawing" xmlns:wp="http://schemas.openxmlformats.org/drawingml/2006/wordprocessingDrawing" xmlns:w10="urn:schemas-microsoft-com:office:word" xmlns:w="http://schemas.openxmlformats.org/wordprocessingml/2006/main" xmlns:w14="http://schemas.microsoft.com/office/word/2010/wordml" xmlns:w15="http://schemas.microsoft.com/office/word/2012/wordml" xmlns:wpg="http://schemas.microsoft.com/office/word/2010/wordprocessingGroup" xmlns:wpi="http://schemas.microsoft.com/office/word/2010/wordprocessingInk" xmlns:wne="http://schemas.microsoft.com/office/word/2006/wordml" xmlns:wps="http://schemas.microsoft.com/office/word/2010/wordprocessingShape" mc:Ignorable="w14 w15 wp14">
   <w:footnote w:type="separator" w:id="-1">
     <w:p>
       <w:pPr>
@@ -13016,8 +13028,8 @@
 </file>
 
 <file path=word/numbering.xml><?xml version="1.0" encoding="utf-8"?>
-<w:numbering xmlns:wpc="http://schemas.microsoft.com/office/word/2010/wordprocessingCanvas" xmlns:cx="http://schemas.microsoft.com/office/drawing/2014/chartex" xmlns:cx1="http://schemas.microsoft.com/office/drawing/2015/9/8/chartex" xmlns:mc="http://schemas.openxmlformats.org/markup-compatibility/2006" xmlns:o="urn:schemas-microsoft-com:office:office" xmlns:r="http://schemas.openxmlformats.org/officeDocument/2006/relationships" xmlns:m="http://schemas.openxmlformats.org/officeDocument/2006/math" xmlns:v="urn:schemas-microsoft-com:vml" xmlns:wp14="http://schemas.microsoft.com/office/word/2010/wordprocessingDrawing" xmlns:wp="http://schemas.openxmlformats.org/drawingml/2006/wordprocessingDrawing" xmlns:w10="urn:schemas-microsoft-com:office:word" xmlns:w="http://schemas.openxmlformats.org/wordprocessingml/2006/main" xmlns:w14="http://schemas.microsoft.com/office/word/2010/wordml" xmlns:w15="http://schemas.microsoft.com/office/word/2012/wordml" xmlns:w16se="http://schemas.microsoft.com/office/word/2015/wordml/symex" xmlns:wpg="http://schemas.microsoft.com/office/word/2010/wordprocessingGroup" xmlns:wpi="http://schemas.microsoft.com/office/word/2010/wordprocessingInk" xmlns:wne="http://schemas.microsoft.com/office/word/2006/wordml" xmlns:wps="http://schemas.microsoft.com/office/word/2010/wordprocessingShape" mc:Ignorable="w14 w15 w16se wp14">
-  <w:abstractNum w:abstractNumId="0" w15:restartNumberingAfterBreak="0">
+<w:numbering xmlns:wpc="http://schemas.microsoft.com/office/word/2010/wordprocessingCanvas" xmlns:mc="http://schemas.openxmlformats.org/markup-compatibility/2006" xmlns:o="urn:schemas-microsoft-com:office:office" xmlns:r="http://schemas.openxmlformats.org/officeDocument/2006/relationships" xmlns:m="http://schemas.openxmlformats.org/officeDocument/2006/math" xmlns:v="urn:schemas-microsoft-com:vml" xmlns:wp14="http://schemas.microsoft.com/office/word/2010/wordprocessingDrawing" xmlns:wp="http://schemas.openxmlformats.org/drawingml/2006/wordprocessingDrawing" xmlns:w10="urn:schemas-microsoft-com:office:word" xmlns:w="http://schemas.openxmlformats.org/wordprocessingml/2006/main" xmlns:w14="http://schemas.microsoft.com/office/word/2010/wordml" xmlns:w15="http://schemas.microsoft.com/office/word/2012/wordml" xmlns:wpg="http://schemas.microsoft.com/office/word/2010/wordprocessingGroup" xmlns:wpi="http://schemas.microsoft.com/office/word/2010/wordprocessingInk" xmlns:wne="http://schemas.microsoft.com/office/word/2006/wordml" xmlns:wps="http://schemas.microsoft.com/office/word/2010/wordprocessingShape" mc:Ignorable="w14 w15 wp14">
+  <w:abstractNum w:abstractNumId="0">
     <w:nsid w:val="06231DDB"/>
     <w:multiLevelType w:val="hybridMultilevel"/>
     <w:tmpl w:val="F594E208"/>
@@ -13107,7 +13119,7 @@
       </w:pPr>
     </w:lvl>
   </w:abstractNum>
-  <w:abstractNum w:abstractNumId="1" w15:restartNumberingAfterBreak="0">
+  <w:abstractNum w:abstractNumId="1">
     <w:nsid w:val="091A5E67"/>
     <w:multiLevelType w:val="hybridMultilevel"/>
     <w:tmpl w:val="3E2470D6"/>
@@ -13197,7 +13209,7 @@
       </w:pPr>
     </w:lvl>
   </w:abstractNum>
-  <w:abstractNum w:abstractNumId="2" w15:restartNumberingAfterBreak="0">
+  <w:abstractNum w:abstractNumId="2">
     <w:nsid w:val="0FBD659C"/>
     <w:multiLevelType w:val="hybridMultilevel"/>
     <w:tmpl w:val="9DD0CE86"/>
@@ -13310,7 +13322,7 @@
       </w:rPr>
     </w:lvl>
   </w:abstractNum>
-  <w:abstractNum w:abstractNumId="3" w15:restartNumberingAfterBreak="0">
+  <w:abstractNum w:abstractNumId="3">
     <w:nsid w:val="18426200"/>
     <w:multiLevelType w:val="hybridMultilevel"/>
     <w:tmpl w:val="DBC6B4FE"/>
@@ -13399,7 +13411,7 @@
       </w:pPr>
     </w:lvl>
   </w:abstractNum>
-  <w:abstractNum w:abstractNumId="4" w15:restartNumberingAfterBreak="0">
+  <w:abstractNum w:abstractNumId="4">
     <w:nsid w:val="200806DF"/>
     <w:multiLevelType w:val="hybridMultilevel"/>
     <w:tmpl w:val="C75E0F94"/>
@@ -13488,7 +13500,7 @@
       </w:pPr>
     </w:lvl>
   </w:abstractNum>
-  <w:abstractNum w:abstractNumId="5" w15:restartNumberingAfterBreak="0">
+  <w:abstractNum w:abstractNumId="5">
     <w:nsid w:val="20470121"/>
     <w:multiLevelType w:val="hybridMultilevel"/>
     <w:tmpl w:val="1AB01EE6"/>
@@ -13577,7 +13589,7 @@
       </w:pPr>
     </w:lvl>
   </w:abstractNum>
-  <w:abstractNum w:abstractNumId="6" w15:restartNumberingAfterBreak="0">
+  <w:abstractNum w:abstractNumId="6">
     <w:nsid w:val="2302328E"/>
     <w:multiLevelType w:val="hybridMultilevel"/>
     <w:tmpl w:val="9B7EB136"/>
@@ -13666,7 +13678,7 @@
       </w:pPr>
     </w:lvl>
   </w:abstractNum>
-  <w:abstractNum w:abstractNumId="7" w15:restartNumberingAfterBreak="0">
+  <w:abstractNum w:abstractNumId="7">
     <w:nsid w:val="2CC5401F"/>
     <w:multiLevelType w:val="hybridMultilevel"/>
     <w:tmpl w:val="DBC6B4FE"/>
@@ -13755,7 +13767,7 @@
       </w:pPr>
     </w:lvl>
   </w:abstractNum>
-  <w:abstractNum w:abstractNumId="8" w15:restartNumberingAfterBreak="0">
+  <w:abstractNum w:abstractNumId="8">
     <w:nsid w:val="30172F7A"/>
     <w:multiLevelType w:val="hybridMultilevel"/>
     <w:tmpl w:val="9C98FA24"/>
@@ -13844,7 +13856,7 @@
       </w:pPr>
     </w:lvl>
   </w:abstractNum>
-  <w:abstractNum w:abstractNumId="9" w15:restartNumberingAfterBreak="0">
+  <w:abstractNum w:abstractNumId="9">
     <w:nsid w:val="30AC722E"/>
     <w:multiLevelType w:val="hybridMultilevel"/>
     <w:tmpl w:val="E202F8DE"/>
@@ -13933,7 +13945,7 @@
       </w:pPr>
     </w:lvl>
   </w:abstractNum>
-  <w:abstractNum w:abstractNumId="10" w15:restartNumberingAfterBreak="0">
+  <w:abstractNum w:abstractNumId="10">
     <w:nsid w:val="34601021"/>
     <w:multiLevelType w:val="hybridMultilevel"/>
     <w:tmpl w:val="0FEC2BFA"/>
@@ -14022,7 +14034,7 @@
       </w:pPr>
     </w:lvl>
   </w:abstractNum>
-  <w:abstractNum w:abstractNumId="11" w15:restartNumberingAfterBreak="0">
+  <w:abstractNum w:abstractNumId="11">
     <w:nsid w:val="35746BDA"/>
     <w:multiLevelType w:val="hybridMultilevel"/>
     <w:tmpl w:val="AAAC0E5E"/>
@@ -14135,7 +14147,7 @@
       </w:rPr>
     </w:lvl>
   </w:abstractNum>
-  <w:abstractNum w:abstractNumId="12" w15:restartNumberingAfterBreak="0">
+  <w:abstractNum w:abstractNumId="12">
     <w:nsid w:val="38501E7A"/>
     <w:multiLevelType w:val="hybridMultilevel"/>
     <w:tmpl w:val="9C98FA24"/>
@@ -14224,7 +14236,7 @@
       </w:pPr>
     </w:lvl>
   </w:abstractNum>
-  <w:abstractNum w:abstractNumId="13" w15:restartNumberingAfterBreak="0">
+  <w:abstractNum w:abstractNumId="13">
     <w:nsid w:val="3CF00FD8"/>
     <w:multiLevelType w:val="hybridMultilevel"/>
     <w:tmpl w:val="F77AA3F2"/>
@@ -14313,7 +14325,7 @@
       </w:pPr>
     </w:lvl>
   </w:abstractNum>
-  <w:abstractNum w:abstractNumId="14" w15:restartNumberingAfterBreak="0">
+  <w:abstractNum w:abstractNumId="14">
     <w:nsid w:val="3DEB2A86"/>
     <w:multiLevelType w:val="hybridMultilevel"/>
     <w:tmpl w:val="0204D53E"/>
@@ -14399,7 +14411,7 @@
       </w:pPr>
     </w:lvl>
   </w:abstractNum>
-  <w:abstractNum w:abstractNumId="15" w15:restartNumberingAfterBreak="0">
+  <w:abstractNum w:abstractNumId="15">
     <w:nsid w:val="3E074CF0"/>
     <w:multiLevelType w:val="hybridMultilevel"/>
     <w:tmpl w:val="C88AF932"/>
@@ -14485,7 +14497,7 @@
       </w:pPr>
     </w:lvl>
   </w:abstractNum>
-  <w:abstractNum w:abstractNumId="16" w15:restartNumberingAfterBreak="0">
+  <w:abstractNum w:abstractNumId="16">
     <w:nsid w:val="42266208"/>
     <w:multiLevelType w:val="hybridMultilevel"/>
     <w:tmpl w:val="3A5A2250"/>
@@ -14598,7 +14610,7 @@
       </w:rPr>
     </w:lvl>
   </w:abstractNum>
-  <w:abstractNum w:abstractNumId="17" w15:restartNumberingAfterBreak="0">
+  <w:abstractNum w:abstractNumId="17">
     <w:nsid w:val="44CE52D2"/>
     <w:multiLevelType w:val="hybridMultilevel"/>
     <w:tmpl w:val="DBC6B4FE"/>
@@ -14687,7 +14699,7 @@
       </w:pPr>
     </w:lvl>
   </w:abstractNum>
-  <w:abstractNum w:abstractNumId="18" w15:restartNumberingAfterBreak="0">
+  <w:abstractNum w:abstractNumId="18">
     <w:nsid w:val="48A946DC"/>
     <w:multiLevelType w:val="hybridMultilevel"/>
     <w:tmpl w:val="570CFA78"/>
@@ -14776,7 +14788,7 @@
       </w:pPr>
     </w:lvl>
   </w:abstractNum>
-  <w:abstractNum w:abstractNumId="19" w15:restartNumberingAfterBreak="0">
+  <w:abstractNum w:abstractNumId="19">
     <w:nsid w:val="49546BF1"/>
     <w:multiLevelType w:val="hybridMultilevel"/>
     <w:tmpl w:val="BC3CE4CA"/>
@@ -14865,7 +14877,7 @@
       </w:pPr>
     </w:lvl>
   </w:abstractNum>
-  <w:abstractNum w:abstractNumId="20" w15:restartNumberingAfterBreak="0">
+  <w:abstractNum w:abstractNumId="20">
     <w:nsid w:val="4E2C3D68"/>
     <w:multiLevelType w:val="hybridMultilevel"/>
     <w:tmpl w:val="1D8855A2"/>
@@ -14954,7 +14966,7 @@
       </w:pPr>
     </w:lvl>
   </w:abstractNum>
-  <w:abstractNum w:abstractNumId="21" w15:restartNumberingAfterBreak="0">
+  <w:abstractNum w:abstractNumId="21">
     <w:nsid w:val="51026E44"/>
     <w:multiLevelType w:val="hybridMultilevel"/>
     <w:tmpl w:val="60586E86"/>
@@ -15044,7 +15056,7 @@
       </w:pPr>
     </w:lvl>
   </w:abstractNum>
-  <w:abstractNum w:abstractNumId="22" w15:restartNumberingAfterBreak="0">
+  <w:abstractNum w:abstractNumId="22">
     <w:nsid w:val="53D56883"/>
     <w:multiLevelType w:val="hybridMultilevel"/>
     <w:tmpl w:val="65724C26"/>
@@ -15134,7 +15146,7 @@
       </w:pPr>
     </w:lvl>
   </w:abstractNum>
-  <w:abstractNum w:abstractNumId="23" w15:restartNumberingAfterBreak="0">
+  <w:abstractNum w:abstractNumId="23">
     <w:nsid w:val="55014FFB"/>
     <w:multiLevelType w:val="hybridMultilevel"/>
     <w:tmpl w:val="D98C67FA"/>
@@ -15220,7 +15232,7 @@
       </w:pPr>
     </w:lvl>
   </w:abstractNum>
-  <w:abstractNum w:abstractNumId="24" w15:restartNumberingAfterBreak="0">
+  <w:abstractNum w:abstractNumId="24">
     <w:nsid w:val="5B440365"/>
     <w:multiLevelType w:val="hybridMultilevel"/>
     <w:tmpl w:val="AD0C3E14"/>
@@ -15333,7 +15345,7 @@
       </w:rPr>
     </w:lvl>
   </w:abstractNum>
-  <w:abstractNum w:abstractNumId="25" w15:restartNumberingAfterBreak="0">
+  <w:abstractNum w:abstractNumId="25">
     <w:nsid w:val="602E195A"/>
     <w:multiLevelType w:val="hybridMultilevel"/>
     <w:tmpl w:val="A24843DA"/>
@@ -15422,7 +15434,7 @@
       </w:pPr>
     </w:lvl>
   </w:abstractNum>
-  <w:abstractNum w:abstractNumId="26" w15:restartNumberingAfterBreak="0">
+  <w:abstractNum w:abstractNumId="26">
     <w:nsid w:val="60E04DB6"/>
     <w:multiLevelType w:val="hybridMultilevel"/>
     <w:tmpl w:val="D98C67FA"/>
@@ -15508,7 +15520,7 @@
       </w:pPr>
     </w:lvl>
   </w:abstractNum>
-  <w:abstractNum w:abstractNumId="27" w15:restartNumberingAfterBreak="0">
+  <w:abstractNum w:abstractNumId="27">
     <w:nsid w:val="60F02A79"/>
     <w:multiLevelType w:val="hybridMultilevel"/>
     <w:tmpl w:val="2048D326"/>
@@ -15621,7 +15633,7 @@
       </w:rPr>
     </w:lvl>
   </w:abstractNum>
-  <w:abstractNum w:abstractNumId="28" w15:restartNumberingAfterBreak="0">
+  <w:abstractNum w:abstractNumId="28">
     <w:nsid w:val="68752332"/>
     <w:multiLevelType w:val="hybridMultilevel"/>
     <w:tmpl w:val="E022179E"/>
@@ -15707,7 +15719,7 @@
       </w:pPr>
     </w:lvl>
   </w:abstractNum>
-  <w:abstractNum w:abstractNumId="29" w15:restartNumberingAfterBreak="0">
+  <w:abstractNum w:abstractNumId="29">
     <w:nsid w:val="6AC83A86"/>
     <w:multiLevelType w:val="hybridMultilevel"/>
     <w:tmpl w:val="AE324BC8"/>
@@ -15820,7 +15832,7 @@
       </w:rPr>
     </w:lvl>
   </w:abstractNum>
-  <w:abstractNum w:abstractNumId="30" w15:restartNumberingAfterBreak="0">
+  <w:abstractNum w:abstractNumId="30">
     <w:nsid w:val="6D7D30A6"/>
     <w:multiLevelType w:val="hybridMultilevel"/>
     <w:tmpl w:val="8EB2CDB4"/>
@@ -15909,7 +15921,7 @@
       </w:pPr>
     </w:lvl>
   </w:abstractNum>
-  <w:abstractNum w:abstractNumId="31" w15:restartNumberingAfterBreak="0">
+  <w:abstractNum w:abstractNumId="31">
     <w:nsid w:val="6DDE2A07"/>
     <w:multiLevelType w:val="hybridMultilevel"/>
     <w:tmpl w:val="5DB0B11A"/>
@@ -15995,7 +16007,7 @@
       </w:pPr>
     </w:lvl>
   </w:abstractNum>
-  <w:abstractNum w:abstractNumId="32" w15:restartNumberingAfterBreak="0">
+  <w:abstractNum w:abstractNumId="32">
     <w:nsid w:val="710D43CE"/>
     <w:multiLevelType w:val="hybridMultilevel"/>
     <w:tmpl w:val="E4A41070"/>
@@ -16081,7 +16093,7 @@
       </w:pPr>
     </w:lvl>
   </w:abstractNum>
-  <w:abstractNum w:abstractNumId="33" w15:restartNumberingAfterBreak="0">
+  <w:abstractNum w:abstractNumId="33">
     <w:nsid w:val="72160C4D"/>
     <w:multiLevelType w:val="hybridMultilevel"/>
     <w:tmpl w:val="91EEC28C"/>
@@ -16170,7 +16182,7 @@
       </w:pPr>
     </w:lvl>
   </w:abstractNum>
-  <w:abstractNum w:abstractNumId="34" w15:restartNumberingAfterBreak="0">
+  <w:abstractNum w:abstractNumId="34">
     <w:nsid w:val="72B312E7"/>
     <w:multiLevelType w:val="hybridMultilevel"/>
     <w:tmpl w:val="DA1883BA"/>
@@ -16283,7 +16295,7 @@
       </w:rPr>
     </w:lvl>
   </w:abstractNum>
-  <w:abstractNum w:abstractNumId="35" w15:restartNumberingAfterBreak="0">
+  <w:abstractNum w:abstractNumId="35">
     <w:nsid w:val="72C06D63"/>
     <w:multiLevelType w:val="hybridMultilevel"/>
     <w:tmpl w:val="D11A5340"/>
@@ -16373,7 +16385,7 @@
       </w:pPr>
     </w:lvl>
   </w:abstractNum>
-  <w:abstractNum w:abstractNumId="36" w15:restartNumberingAfterBreak="0">
+  <w:abstractNum w:abstractNumId="36">
     <w:nsid w:val="76F03330"/>
     <w:multiLevelType w:val="hybridMultilevel"/>
     <w:tmpl w:val="FB6A9B98"/>
@@ -16486,7 +16498,7 @@
       </w:rPr>
     </w:lvl>
   </w:abstractNum>
-  <w:abstractNum w:abstractNumId="37" w15:restartNumberingAfterBreak="0">
+  <w:abstractNum w:abstractNumId="37">
     <w:nsid w:val="7ACB0CC2"/>
     <w:multiLevelType w:val="hybridMultilevel"/>
     <w:tmpl w:val="8EB2CDB4"/>
@@ -16575,7 +16587,7 @@
       </w:pPr>
     </w:lvl>
   </w:abstractNum>
-  <w:abstractNum w:abstractNumId="38" w15:restartNumberingAfterBreak="0">
+  <w:abstractNum w:abstractNumId="38">
     <w:nsid w:val="7D086C80"/>
     <w:multiLevelType w:val="hybridMultilevel"/>
     <w:tmpl w:val="E266E7B6"/>
@@ -16664,7 +16676,7 @@
       </w:pPr>
     </w:lvl>
   </w:abstractNum>
-  <w:abstractNum w:abstractNumId="39" w15:restartNumberingAfterBreak="0">
+  <w:abstractNum w:abstractNumId="39">
     <w:nsid w:val="7D7B1B83"/>
     <w:multiLevelType w:val="hybridMultilevel"/>
     <w:tmpl w:val="37B0BDE2"/>
@@ -17390,7 +17402,7 @@
 </file>
 
 <file path=word/styles.xml><?xml version="1.0" encoding="utf-8"?>
-<w:styles xmlns:mc="http://schemas.openxmlformats.org/markup-compatibility/2006" xmlns:r="http://schemas.openxmlformats.org/officeDocument/2006/relationships" xmlns:w="http://schemas.openxmlformats.org/wordprocessingml/2006/main" xmlns:w14="http://schemas.microsoft.com/office/word/2010/wordml" xmlns:w15="http://schemas.microsoft.com/office/word/2012/wordml" xmlns:w16se="http://schemas.microsoft.com/office/word/2015/wordml/symex" mc:Ignorable="w14 w15 w16se">
+<w:styles xmlns:mc="http://schemas.openxmlformats.org/markup-compatibility/2006" xmlns:r="http://schemas.openxmlformats.org/officeDocument/2006/relationships" xmlns:w="http://schemas.openxmlformats.org/wordprocessingml/2006/main" xmlns:w14="http://schemas.microsoft.com/office/word/2010/wordml" xmlns:w15="http://schemas.microsoft.com/office/word/2012/wordml" mc:Ignorable="w14 w15">
   <w:docDefaults>
     <w:rPrDefault>
       <w:rPr>
@@ -17927,6 +17939,7 @@
     <w:tblPr>
       <w:tblStyleRowBandSize w:val="1"/>
       <w:tblStyleColBandSize w:val="1"/>
+      <w:tblInd w:w="0" w:type="dxa"/>
       <w:tblBorders>
         <w:top w:val="single" w:sz="4" w:space="0" w:color="9CC2E5" w:themeColor="accent1" w:themeTint="99"/>
         <w:left w:val="single" w:sz="4" w:space="0" w:color="9CC2E5" w:themeColor="accent1" w:themeTint="99"/>
@@ -17935,6 +17948,12 @@
         <w:insideH w:val="single" w:sz="4" w:space="0" w:color="9CC2E5" w:themeColor="accent1" w:themeTint="99"/>
         <w:insideV w:val="single" w:sz="4" w:space="0" w:color="9CC2E5" w:themeColor="accent1" w:themeTint="99"/>
       </w:tblBorders>
+      <w:tblCellMar>
+        <w:top w:w="0" w:type="dxa"/>
+        <w:left w:w="108" w:type="dxa"/>
+        <w:bottom w:w="0" w:type="dxa"/>
+        <w:right w:w="108" w:type="dxa"/>
+      </w:tblCellMar>
     </w:tblPr>
     <w:tblStylePr w:type="firstRow">
       <w:rPr>
@@ -18045,6 +18064,7 @@
       <w:spacing w:after="0" w:line="240" w:lineRule="auto"/>
     </w:pPr>
     <w:tblPr>
+      <w:tblInd w:w="0" w:type="dxa"/>
       <w:tblBorders>
         <w:top w:val="single" w:sz="4" w:space="0" w:color="auto"/>
         <w:left w:val="single" w:sz="4" w:space="0" w:color="auto"/>
@@ -18053,6 +18073,12 @@
         <w:insideH w:val="single" w:sz="4" w:space="0" w:color="auto"/>
         <w:insideV w:val="single" w:sz="4" w:space="0" w:color="auto"/>
       </w:tblBorders>
+      <w:tblCellMar>
+        <w:top w:w="0" w:type="dxa"/>
+        <w:left w:w="108" w:type="dxa"/>
+        <w:bottom w:w="0" w:type="dxa"/>
+        <w:right w:w="108" w:type="dxa"/>
+      </w:tblCellMar>
     </w:tblPr>
   </w:style>
   <w:style w:type="character" w:styleId="Strong">
@@ -18126,6 +18152,7 @@
     <w:tblPr>
       <w:tblStyleRowBandSize w:val="1"/>
       <w:tblStyleColBandSize w:val="1"/>
+      <w:tblInd w:w="0" w:type="dxa"/>
       <w:tblBorders>
         <w:top w:val="single" w:sz="4" w:space="0" w:color="8EAADB" w:themeColor="accent5" w:themeTint="99"/>
         <w:left w:val="single" w:sz="4" w:space="0" w:color="8EAADB" w:themeColor="accent5" w:themeTint="99"/>
@@ -18134,6 +18161,12 @@
         <w:insideH w:val="single" w:sz="4" w:space="0" w:color="8EAADB" w:themeColor="accent5" w:themeTint="99"/>
         <w:insideV w:val="single" w:sz="4" w:space="0" w:color="8EAADB" w:themeColor="accent5" w:themeTint="99"/>
       </w:tblBorders>
+      <w:tblCellMar>
+        <w:top w:w="0" w:type="dxa"/>
+        <w:left w:w="108" w:type="dxa"/>
+        <w:bottom w:w="0" w:type="dxa"/>
+        <w:right w:w="108" w:type="dxa"/>
+      </w:tblCellMar>
     </w:tblPr>
     <w:tblStylePr w:type="firstRow">
       <w:rPr>
@@ -18625,7 +18658,7 @@
 </file>
 
 <file path=customXml/itemProps1.xml><?xml version="1.0" encoding="utf-8"?>
-<ds:datastoreItem xmlns:ds="http://schemas.openxmlformats.org/officeDocument/2006/customXml" ds:itemID="{35217360-0F59-4D83-969B-EE9AEDC05B6D}">
+<ds:datastoreItem xmlns:ds="http://schemas.openxmlformats.org/officeDocument/2006/customXml" ds:itemID="{ACB2151E-3210-4CCB-AF85-4F670AC7947E}">
   <ds:schemaRefs>
     <ds:schemaRef ds:uri="http://schemas.openxmlformats.org/officeDocument/2006/bibliography"/>
   </ds:schemaRefs>

</xml_diff>

<commit_message>
Update Visio Sequence Diagram
</commit_message>
<xml_diff>
--- a/Worked By Wulan/ASS1_BIT302_E1700882_E1700873_Requirements.docx
+++ b/Worked By Wulan/ASS1_BIT302_E1700882_E1700873_Requirements.docx
@@ -543,7 +543,6 @@
             <w:tabs>
               <w:tab w:val="right" w:leader="dot" w:pos="9344"/>
             </w:tabs>
-            <w:spacing w:line="360" w:lineRule="auto"/>
             <w:rPr>
               <w:rFonts w:asciiTheme="minorHAnsi" w:hAnsiTheme="minorHAnsi"/>
               <w:noProof/>
@@ -572,7 +571,7 @@
             </w:rPr>
             <w:fldChar w:fldCharType="separate"/>
           </w:r>
-          <w:hyperlink w:anchor="_Toc33546744" w:history="1">
+          <w:hyperlink w:anchor="_Toc34323693" w:history="1">
             <w:r>
               <w:rPr>
                 <w:rStyle w:val="Hyperlink"/>
@@ -599,7 +598,7 @@
                 <w:noProof/>
                 <w:webHidden/>
               </w:rPr>
-              <w:instrText xml:space="preserve"> PAGEREF _Toc33546744 \h </w:instrText>
+              <w:instrText xml:space="preserve"> PAGEREF _Toc34323693 \h </w:instrText>
             </w:r>
             <w:r>
               <w:rPr>
@@ -636,7 +635,6 @@
             <w:tabs>
               <w:tab w:val="right" w:leader="dot" w:pos="9344"/>
             </w:tabs>
-            <w:spacing w:line="360" w:lineRule="auto"/>
             <w:rPr>
               <w:rFonts w:asciiTheme="minorHAnsi" w:hAnsiTheme="minorHAnsi"/>
               <w:noProof/>
@@ -644,7 +642,7 @@
               <w:lang w:val="en-US" w:eastAsia="en-US"/>
             </w:rPr>
           </w:pPr>
-          <w:hyperlink w:anchor="_Toc33546745" w:history="1">
+          <w:hyperlink w:anchor="_Toc34323694" w:history="1">
             <w:r>
               <w:rPr>
                 <w:rStyle w:val="Hyperlink"/>
@@ -671,7 +669,7 @@
                 <w:noProof/>
                 <w:webHidden/>
               </w:rPr>
-              <w:instrText xml:space="preserve"> PAGEREF _Toc33546745 \h </w:instrText>
+              <w:instrText xml:space="preserve"> PAGEREF _Toc34323694 \h </w:instrText>
             </w:r>
             <w:r>
               <w:rPr>
@@ -708,7 +706,6 @@
             <w:tabs>
               <w:tab w:val="right" w:leader="dot" w:pos="9344"/>
             </w:tabs>
-            <w:spacing w:line="360" w:lineRule="auto"/>
             <w:rPr>
               <w:rFonts w:asciiTheme="minorHAnsi" w:hAnsiTheme="minorHAnsi"/>
               <w:noProof/>
@@ -716,7 +713,7 @@
               <w:lang w:val="en-US" w:eastAsia="en-US"/>
             </w:rPr>
           </w:pPr>
-          <w:hyperlink w:anchor="_Toc33546746" w:history="1">
+          <w:hyperlink w:anchor="_Toc34323695" w:history="1">
             <w:r>
               <w:rPr>
                 <w:rStyle w:val="Hyperlink"/>
@@ -743,7 +740,7 @@
                 <w:noProof/>
                 <w:webHidden/>
               </w:rPr>
-              <w:instrText xml:space="preserve"> PAGEREF _Toc33546746 \h </w:instrText>
+              <w:instrText xml:space="preserve"> PAGEREF _Toc34323695 \h </w:instrText>
             </w:r>
             <w:r>
               <w:rPr>
@@ -780,7 +777,6 @@
             <w:tabs>
               <w:tab w:val="right" w:leader="dot" w:pos="9344"/>
             </w:tabs>
-            <w:spacing w:line="360" w:lineRule="auto"/>
             <w:rPr>
               <w:rFonts w:asciiTheme="minorHAnsi" w:hAnsiTheme="minorHAnsi"/>
               <w:noProof/>
@@ -788,7 +784,7 @@
               <w:lang w:val="en-US" w:eastAsia="en-US"/>
             </w:rPr>
           </w:pPr>
-          <w:hyperlink w:anchor="_Toc33546747" w:history="1">
+          <w:hyperlink w:anchor="_Toc34323696" w:history="1">
             <w:r>
               <w:rPr>
                 <w:rStyle w:val="Hyperlink"/>
@@ -815,7 +811,7 @@
                 <w:noProof/>
                 <w:webHidden/>
               </w:rPr>
-              <w:instrText xml:space="preserve"> PAGEREF _Toc33546747 \h </w:instrText>
+              <w:instrText xml:space="preserve"> PAGEREF _Toc34323696 \h </w:instrText>
             </w:r>
             <w:r>
               <w:rPr>
@@ -852,7 +848,6 @@
             <w:tabs>
               <w:tab w:val="right" w:leader="dot" w:pos="9344"/>
             </w:tabs>
-            <w:spacing w:line="360" w:lineRule="auto"/>
             <w:rPr>
               <w:rFonts w:asciiTheme="minorHAnsi" w:hAnsiTheme="minorHAnsi"/>
               <w:noProof/>
@@ -860,7 +855,7 @@
               <w:lang w:val="en-US" w:eastAsia="en-US"/>
             </w:rPr>
           </w:pPr>
-          <w:hyperlink w:anchor="_Toc33546748" w:history="1">
+          <w:hyperlink w:anchor="_Toc34323697" w:history="1">
             <w:r>
               <w:rPr>
                 <w:rStyle w:val="Hyperlink"/>
@@ -887,7 +882,7 @@
                 <w:noProof/>
                 <w:webHidden/>
               </w:rPr>
-              <w:instrText xml:space="preserve"> PAGEREF _Toc33546748 \h </w:instrText>
+              <w:instrText xml:space="preserve"> PAGEREF _Toc34323697 \h </w:instrText>
             </w:r>
             <w:r>
               <w:rPr>
@@ -907,7 +902,7 @@
                 <w:noProof/>
                 <w:webHidden/>
               </w:rPr>
-              <w:t>6</w:t>
+              <w:t>5</w:t>
             </w:r>
             <w:r>
               <w:rPr>
@@ -924,7 +919,6 @@
             <w:tabs>
               <w:tab w:val="right" w:leader="dot" w:pos="9344"/>
             </w:tabs>
-            <w:spacing w:line="360" w:lineRule="auto"/>
             <w:rPr>
               <w:rFonts w:asciiTheme="minorHAnsi" w:hAnsiTheme="minorHAnsi"/>
               <w:noProof/>
@@ -932,7 +926,7 @@
               <w:lang w:val="en-US" w:eastAsia="en-US"/>
             </w:rPr>
           </w:pPr>
-          <w:hyperlink w:anchor="_Toc33546749" w:history="1">
+          <w:hyperlink w:anchor="_Toc34323698" w:history="1">
             <w:r>
               <w:rPr>
                 <w:rStyle w:val="Hyperlink"/>
@@ -959,7 +953,7 @@
                 <w:noProof/>
                 <w:webHidden/>
               </w:rPr>
-              <w:instrText xml:space="preserve"> PAGEREF _Toc33546749 \h </w:instrText>
+              <w:instrText xml:space="preserve"> PAGEREF _Toc34323698 \h </w:instrText>
             </w:r>
             <w:r>
               <w:rPr>
@@ -979,7 +973,7 @@
                 <w:noProof/>
                 <w:webHidden/>
               </w:rPr>
-              <w:t>13</w:t>
+              <w:t>11</w:t>
             </w:r>
             <w:r>
               <w:rPr>
@@ -996,7 +990,6 @@
             <w:tabs>
               <w:tab w:val="right" w:leader="dot" w:pos="9344"/>
             </w:tabs>
-            <w:spacing w:line="360" w:lineRule="auto"/>
             <w:rPr>
               <w:rFonts w:asciiTheme="minorHAnsi" w:hAnsiTheme="minorHAnsi"/>
               <w:noProof/>
@@ -1004,13 +997,13 @@
               <w:lang w:val="en-US" w:eastAsia="en-US"/>
             </w:rPr>
           </w:pPr>
-          <w:hyperlink w:anchor="_Toc33546750" w:history="1">
+          <w:hyperlink w:anchor="_Toc34323699" w:history="1">
             <w:r>
               <w:rPr>
                 <w:rStyle w:val="Hyperlink"/>
                 <w:noProof/>
               </w:rPr>
-              <w:t>Tasks Division</w:t>
+              <w:t>System Sequence Diagram</w:t>
             </w:r>
             <w:r>
               <w:rPr>
@@ -1031,7 +1024,149 @@
                 <w:noProof/>
                 <w:webHidden/>
               </w:rPr>
-              <w:instrText xml:space="preserve"> PAGEREF _Toc33546750 \h </w:instrText>
+              <w:instrText xml:space="preserve"> PAGEREF _Toc34323699 \h </w:instrText>
+            </w:r>
+            <w:r>
+              <w:rPr>
+                <w:noProof/>
+                <w:webHidden/>
+              </w:rPr>
+            </w:r>
+            <w:r>
+              <w:rPr>
+                <w:noProof/>
+                <w:webHidden/>
+              </w:rPr>
+              <w:fldChar w:fldCharType="separate"/>
+            </w:r>
+            <w:r>
+              <w:rPr>
+                <w:noProof/>
+                <w:webHidden/>
+              </w:rPr>
+              <w:t>12</w:t>
+            </w:r>
+            <w:r>
+              <w:rPr>
+                <w:noProof/>
+                <w:webHidden/>
+              </w:rPr>
+              <w:fldChar w:fldCharType="end"/>
+            </w:r>
+          </w:hyperlink>
+        </w:p>
+        <w:p>
+          <w:pPr>
+            <w:pStyle w:val="TOC1"/>
+            <w:tabs>
+              <w:tab w:val="right" w:leader="dot" w:pos="9344"/>
+            </w:tabs>
+            <w:rPr>
+              <w:rFonts w:asciiTheme="minorHAnsi" w:hAnsiTheme="minorHAnsi"/>
+              <w:noProof/>
+              <w:sz w:val="22"/>
+              <w:lang w:val="en-US" w:eastAsia="en-US"/>
+            </w:rPr>
+          </w:pPr>
+          <w:hyperlink w:anchor="_Toc34323700" w:history="1">
+            <w:r>
+              <w:rPr>
+                <w:rStyle w:val="Hyperlink"/>
+                <w:noProof/>
+              </w:rPr>
+              <w:t>Team Contract</w:t>
+            </w:r>
+            <w:r>
+              <w:rPr>
+                <w:noProof/>
+                <w:webHidden/>
+              </w:rPr>
+              <w:tab/>
+            </w:r>
+            <w:r>
+              <w:rPr>
+                <w:noProof/>
+                <w:webHidden/>
+              </w:rPr>
+              <w:fldChar w:fldCharType="begin"/>
+            </w:r>
+            <w:r>
+              <w:rPr>
+                <w:noProof/>
+                <w:webHidden/>
+              </w:rPr>
+              <w:instrText xml:space="preserve"> PAGEREF _Toc34323700 \h </w:instrText>
+            </w:r>
+            <w:r>
+              <w:rPr>
+                <w:noProof/>
+                <w:webHidden/>
+              </w:rPr>
+            </w:r>
+            <w:r>
+              <w:rPr>
+                <w:noProof/>
+                <w:webHidden/>
+              </w:rPr>
+              <w:fldChar w:fldCharType="separate"/>
+            </w:r>
+            <w:r>
+              <w:rPr>
+                <w:noProof/>
+                <w:webHidden/>
+              </w:rPr>
+              <w:t>14</w:t>
+            </w:r>
+            <w:r>
+              <w:rPr>
+                <w:noProof/>
+                <w:webHidden/>
+              </w:rPr>
+              <w:fldChar w:fldCharType="end"/>
+            </w:r>
+          </w:hyperlink>
+        </w:p>
+        <w:p>
+          <w:pPr>
+            <w:pStyle w:val="TOC1"/>
+            <w:tabs>
+              <w:tab w:val="right" w:leader="dot" w:pos="9344"/>
+            </w:tabs>
+            <w:rPr>
+              <w:rFonts w:asciiTheme="minorHAnsi" w:hAnsiTheme="minorHAnsi"/>
+              <w:noProof/>
+              <w:sz w:val="22"/>
+              <w:lang w:val="en-US" w:eastAsia="en-US"/>
+            </w:rPr>
+          </w:pPr>
+          <w:hyperlink w:anchor="_Toc34323701" w:history="1">
+            <w:r>
+              <w:rPr>
+                <w:rStyle w:val="Hyperlink"/>
+                <w:noProof/>
+              </w:rPr>
+              <w:t>Tasks Division</w:t>
+            </w:r>
+            <w:r>
+              <w:rPr>
+                <w:noProof/>
+                <w:webHidden/>
+              </w:rPr>
+              <w:tab/>
+            </w:r>
+            <w:r>
+              <w:rPr>
+                <w:noProof/>
+                <w:webHidden/>
+              </w:rPr>
+              <w:fldChar w:fldCharType="begin"/>
+            </w:r>
+            <w:r>
+              <w:rPr>
+                <w:noProof/>
+                <w:webHidden/>
+              </w:rPr>
+              <w:instrText xml:space="preserve"> PAGEREF _Toc34323701 \h </w:instrText>
             </w:r>
             <w:r>
               <w:rPr>
@@ -1126,10 +1261,15 @@
         <w:pStyle w:val="HeadPageNum"/>
       </w:pPr>
       <w:bookmarkStart w:id="0" w:name="_Toc498518013"/>
-      <w:bookmarkStart w:id="1" w:name="_Toc33546744"/>
+      <w:bookmarkStart w:id="1" w:name="_Toc34323693"/>
       <w:r>
         <w:lastRenderedPageBreak/>
-        <w:t>Functional Requirements</w:t>
+        <w:t>Functional Requireme</w:t>
+      </w:r>
+      <w:bookmarkStart w:id="2" w:name="_GoBack"/>
+      <w:bookmarkEnd w:id="2"/>
+      <w:r>
+        <w:t>nts</w:t>
       </w:r>
       <w:bookmarkEnd w:id="0"/>
       <w:bookmarkEnd w:id="1"/>
@@ -1558,8 +1698,7 @@
           <w:u w:val="single"/>
         </w:rPr>
       </w:pPr>
-      <w:bookmarkStart w:id="2" w:name="_Toc498518014"/>
-      <w:bookmarkStart w:id="3" w:name="_Toc33546745"/>
+      <w:bookmarkStart w:id="3" w:name="_Toc498518014"/>
       <w:r>
         <w:br w:type="page"/>
       </w:r>
@@ -1568,12 +1707,13 @@
       <w:pPr>
         <w:pStyle w:val="HeadPageNum"/>
       </w:pPr>
+      <w:bookmarkStart w:id="4" w:name="_Toc34323694"/>
       <w:r>
         <w:lastRenderedPageBreak/>
         <w:t>Non – functional Requirements</w:t>
       </w:r>
-      <w:bookmarkEnd w:id="2"/>
       <w:bookmarkEnd w:id="3"/>
+      <w:bookmarkEnd w:id="4"/>
     </w:p>
     <w:p>
       <w:pPr>
@@ -1683,8 +1823,7 @@
           <w:u w:val="single"/>
         </w:rPr>
       </w:pPr>
-      <w:bookmarkStart w:id="4" w:name="_Toc498518015"/>
-      <w:bookmarkStart w:id="5" w:name="_Toc33546746"/>
+      <w:bookmarkStart w:id="5" w:name="_Toc498518015"/>
       <w:r>
         <w:br w:type="page"/>
       </w:r>
@@ -1696,12 +1835,13 @@
           <w:sz w:val="20"/>
         </w:rPr>
       </w:pPr>
+      <w:bookmarkStart w:id="6" w:name="_Toc34323695"/>
       <w:r>
         <w:lastRenderedPageBreak/>
         <w:t>Use Case Diagram</w:t>
       </w:r>
-      <w:bookmarkEnd w:id="4"/>
       <w:bookmarkEnd w:id="5"/>
+      <w:bookmarkEnd w:id="6"/>
       <w:r>
         <w:br/>
       </w:r>
@@ -1815,19 +1955,19 @@
           </wp:inline>
         </w:drawing>
       </w:r>
-      <w:bookmarkStart w:id="6" w:name="_Toc498518016"/>
+      <w:bookmarkStart w:id="7" w:name="_Toc498518016"/>
     </w:p>
     <w:p>
       <w:pPr>
         <w:pStyle w:val="HeadPageNum"/>
       </w:pPr>
-      <w:bookmarkStart w:id="7" w:name="_Toc33546747"/>
+      <w:bookmarkStart w:id="8" w:name="_Toc34323696"/>
       <w:r>
         <w:lastRenderedPageBreak/>
         <w:t>Use Cases</w:t>
       </w:r>
-      <w:bookmarkEnd w:id="6"/>
       <w:bookmarkEnd w:id="7"/>
+      <w:bookmarkEnd w:id="8"/>
     </w:p>
     <w:p/>
     <w:tbl>
@@ -3560,14 +3700,14 @@
       <w:pPr>
         <w:pStyle w:val="HeadPageNum"/>
       </w:pPr>
-      <w:bookmarkStart w:id="8" w:name="_Toc498518017"/>
-      <w:bookmarkStart w:id="9" w:name="_Toc33546748"/>
+      <w:bookmarkStart w:id="9" w:name="_Toc498518017"/>
+      <w:bookmarkStart w:id="10" w:name="_Toc34323697"/>
       <w:r>
         <w:lastRenderedPageBreak/>
         <w:t>Expanded Use Cases</w:t>
       </w:r>
-      <w:bookmarkEnd w:id="8"/>
       <w:bookmarkEnd w:id="9"/>
+      <w:bookmarkEnd w:id="10"/>
     </w:p>
     <w:p>
       <w:pPr>
@@ -12025,8 +12165,7 @@
           <w:u w:val="single"/>
         </w:rPr>
       </w:pPr>
-      <w:bookmarkStart w:id="10" w:name="_Toc498518018"/>
-      <w:bookmarkStart w:id="11" w:name="_Toc33546749"/>
+      <w:bookmarkStart w:id="11" w:name="_Toc498518018"/>
       <w:r>
         <w:br w:type="page"/>
       </w:r>
@@ -12035,12 +12174,13 @@
       <w:pPr>
         <w:pStyle w:val="HeadPageNum"/>
       </w:pPr>
+      <w:bookmarkStart w:id="12" w:name="_Toc34323698"/>
       <w:r>
         <w:lastRenderedPageBreak/>
         <w:t>Analysis Class Diagram</w:t>
       </w:r>
-      <w:bookmarkEnd w:id="10"/>
       <w:bookmarkEnd w:id="11"/>
+      <w:bookmarkEnd w:id="12"/>
     </w:p>
     <w:p>
       <w:pPr>
@@ -12121,17 +12261,19 @@
       <w:pPr>
         <w:pStyle w:val="HeadPageNum"/>
       </w:pPr>
-      <w:bookmarkStart w:id="12" w:name="_Toc498518019"/>
-      <w:bookmarkStart w:id="13" w:name="_Toc33546750"/>
+      <w:bookmarkStart w:id="13" w:name="_Toc498518019"/>
+      <w:bookmarkStart w:id="14" w:name="_Toc34323699"/>
       <w:r>
         <w:lastRenderedPageBreak/>
         <w:t>System Sequence Diagram</w:t>
       </w:r>
+      <w:bookmarkEnd w:id="14"/>
     </w:p>
     <w:p>
       <w:pPr>
-        <w:pStyle w:val="HeadPageNum"/>
-      </w:pPr>
+        <w:jc w:val="center"/>
+      </w:pPr>
+      <w:bookmarkStart w:id="15" w:name="_Toc34323597"/>
       <w:r>
         <w:rPr>
           <w:noProof/>
@@ -12179,11 +12321,10 @@
           </wp:inline>
         </w:drawing>
       </w:r>
+      <w:bookmarkEnd w:id="15"/>
     </w:p>
     <w:p>
-      <w:pPr>
-        <w:pStyle w:val="HeadPageNum"/>
-      </w:pPr>
+      <w:bookmarkStart w:id="16" w:name="_Toc34323598"/>
       <w:r>
         <w:rPr>
           <w:noProof/>
@@ -12232,6 +12373,7 @@
           </wp:inline>
         </w:drawing>
       </w:r>
+      <w:bookmarkEnd w:id="16"/>
     </w:p>
     <w:p>
       <w:pPr>
@@ -12247,10 +12389,11 @@
       <w:pPr>
         <w:pStyle w:val="HeadPageNum"/>
       </w:pPr>
+      <w:bookmarkStart w:id="17" w:name="_Toc34323700"/>
       <w:r>
-        <w:lastRenderedPageBreak/>
         <w:t>Team Contract</w:t>
       </w:r>
+      <w:bookmarkEnd w:id="17"/>
     </w:p>
     <w:p>
       <w:pPr>
@@ -12266,13 +12409,12 @@
       <w:pPr>
         <w:pStyle w:val="ListParagraph"/>
         <w:spacing w:after="120" w:line="360" w:lineRule="auto"/>
+        <w:ind w:left="0"/>
         <w:rPr>
           <w:rFonts w:cs="Times New Roman"/>
           <w:szCs w:val="24"/>
         </w:rPr>
       </w:pPr>
-      <w:bookmarkStart w:id="14" w:name="_GoBack"/>
-      <w:bookmarkEnd w:id="14"/>
       <w:r>
         <w:rPr>
           <w:rFonts w:cs="Times New Roman"/>
@@ -12306,11 +12448,12 @@
       <w:pPr>
         <w:pStyle w:val="HeadPageNum"/>
       </w:pPr>
+      <w:bookmarkStart w:id="18" w:name="_Toc34323701"/>
       <w:r>
         <w:t>Tasks Division</w:t>
       </w:r>
-      <w:bookmarkEnd w:id="12"/>
       <w:bookmarkEnd w:id="13"/>
+      <w:bookmarkEnd w:id="18"/>
     </w:p>
     <w:p/>
     <w:tbl>
@@ -18667,7 +18810,7 @@
 </file>
 
 <file path=customXml/itemProps1.xml><?xml version="1.0" encoding="utf-8"?>
-<ds:datastoreItem xmlns:ds="http://schemas.openxmlformats.org/officeDocument/2006/customXml" ds:itemID="{A073B72D-DF75-433E-9D4E-E9C9E101944E}">
+<ds:datastoreItem xmlns:ds="http://schemas.openxmlformats.org/officeDocument/2006/customXml" ds:itemID="{6F227BAA-45A9-44DC-A822-02DCA1C7C770}">
   <ds:schemaRefs>
     <ds:schemaRef ds:uri="http://schemas.openxmlformats.org/officeDocument/2006/bibliography"/>
   </ds:schemaRefs>

</xml_diff>

<commit_message>
add new use case edited
</commit_message>
<xml_diff>
--- a/Worked By Wulan/ASS1_BIT302_E1700882_E1700873_Requirements.docx
+++ b/Worked By Wulan/ASS1_BIT302_E1700882_E1700873_Requirements.docx
@@ -212,7 +212,27 @@
           <w:sz w:val="40"/>
           <w:szCs w:val="48"/>
         </w:rPr>
-        <w:t>“Web-based Information System for MicroHousing System in Kuala Lumpur”</w:t>
+        <w:t xml:space="preserve">“Web-based Information System for </w:t>
+      </w:r>
+      <w:proofErr w:type="spellStart"/>
+      <w:r>
+        <w:rPr>
+          <w:rFonts w:cs="Times New Roman"/>
+          <w:b/>
+          <w:sz w:val="40"/>
+          <w:szCs w:val="48"/>
+        </w:rPr>
+        <w:t>MicroHousing</w:t>
+      </w:r>
+      <w:proofErr w:type="spellEnd"/>
+      <w:r>
+        <w:rPr>
+          <w:rFonts w:cs="Times New Roman"/>
+          <w:b/>
+          <w:sz w:val="40"/>
+          <w:szCs w:val="48"/>
+        </w:rPr>
+        <w:t xml:space="preserve"> System in Kuala Lumpur”</w:t>
       </w:r>
     </w:p>
     <w:p>
@@ -1266,13 +1286,23 @@
           <w:sz w:val="28"/>
         </w:rPr>
       </w:pPr>
+      <w:proofErr w:type="spellStart"/>
       <w:r>
         <w:rPr>
           <w:rFonts w:cs="Times New Roman"/>
           <w:b/>
           <w:sz w:val="28"/>
         </w:rPr>
-        <w:t>HousingOfficer requirement:</w:t>
+        <w:t>HousingOfficer</w:t>
+      </w:r>
+      <w:proofErr w:type="spellEnd"/>
+      <w:r>
+        <w:rPr>
+          <w:rFonts w:cs="Times New Roman"/>
+          <w:b/>
+          <w:sz w:val="28"/>
+        </w:rPr>
+        <w:t xml:space="preserve"> requirement:</w:t>
       </w:r>
     </w:p>
     <w:p>
@@ -1287,11 +1317,47 @@
           <w:rFonts w:cs="Times New Roman"/>
         </w:rPr>
       </w:pPr>
+      <w:proofErr w:type="spellStart"/>
       <w:r>
         <w:rPr>
           <w:rFonts w:cs="Times New Roman"/>
         </w:rPr>
-        <w:t>HousingOfficer has login menu that can be filled with user ID and password to go directly to HousingOfficer homepage.</w:t>
+        <w:t>HousingOfficer</w:t>
+      </w:r>
+      <w:proofErr w:type="spellEnd"/>
+      <w:r>
+        <w:rPr>
+          <w:rFonts w:cs="Times New Roman"/>
+        </w:rPr>
+        <w:t xml:space="preserve"> has login menu that </w:t>
+      </w:r>
+      <w:proofErr w:type="gramStart"/>
+      <w:r>
+        <w:rPr>
+          <w:rFonts w:cs="Times New Roman"/>
+        </w:rPr>
+        <w:t>can be filled</w:t>
+      </w:r>
+      <w:proofErr w:type="gramEnd"/>
+      <w:r>
+        <w:rPr>
+          <w:rFonts w:cs="Times New Roman"/>
+        </w:rPr>
+        <w:t xml:space="preserve"> with user ID and password to go directly to </w:t>
+      </w:r>
+      <w:proofErr w:type="spellStart"/>
+      <w:r>
+        <w:rPr>
+          <w:rFonts w:cs="Times New Roman"/>
+        </w:rPr>
+        <w:t>HousingOfficer</w:t>
+      </w:r>
+      <w:proofErr w:type="spellEnd"/>
+      <w:r>
+        <w:rPr>
+          <w:rFonts w:cs="Times New Roman"/>
+        </w:rPr>
+        <w:t xml:space="preserve"> homepage.</w:t>
       </w:r>
     </w:p>
     <w:p>
@@ -1306,6 +1372,7 @@
           <w:rFonts w:cs="Times New Roman"/>
         </w:rPr>
       </w:pPr>
+      <w:proofErr w:type="spellStart"/>
       <w:r>
         <w:rPr>
           <w:rFonts w:cs="Times New Roman"/>
@@ -1316,65 +1383,16 @@
         <w:rPr>
           <w:rFonts w:cs="Times New Roman"/>
         </w:rPr>
-        <w:t>cer can change the password if HousingO</w:t>
+        <w:t>cer</w:t>
       </w:r>
+      <w:proofErr w:type="spellEnd"/>
       <w:r>
         <w:rPr>
           <w:rFonts w:cs="Times New Roman"/>
         </w:rPr>
-        <w:t>fficer forget their password.</w:t>
+        <w:t xml:space="preserve"> can change the password if </w:t>
       </w:r>
-    </w:p>
-    <w:p>
-      <w:pPr>
-        <w:pStyle w:val="ListParagraph"/>
-        <w:numPr>
-          <w:ilvl w:val="0"/>
-          <w:numId w:val="21"/>
-        </w:numPr>
-        <w:spacing w:line="360" w:lineRule="auto"/>
-        <w:rPr>
-          <w:rFonts w:cs="Times New Roman"/>
-        </w:rPr>
-      </w:pPr>
-      <w:r>
-        <w:rPr>
-          <w:rFonts w:cs="Times New Roman"/>
-        </w:rPr>
-        <w:t>HousingOfficer must have “edit menu” which is can edit residence detail.</w:t>
-      </w:r>
-    </w:p>
-    <w:p>
-      <w:pPr>
-        <w:pStyle w:val="ListParagraph"/>
-        <w:numPr>
-          <w:ilvl w:val="0"/>
-          <w:numId w:val="21"/>
-        </w:numPr>
-        <w:spacing w:line="360" w:lineRule="auto"/>
-        <w:rPr>
-          <w:rFonts w:cs="Times New Roman"/>
-        </w:rPr>
-      </w:pPr>
-      <w:r>
-        <w:rPr>
-          <w:rFonts w:cs="Times New Roman"/>
-        </w:rPr>
-        <w:t>HousingOfficer must have “add menu” which is can set up new residence.</w:t>
-      </w:r>
-    </w:p>
-    <w:p>
-      <w:pPr>
-        <w:pStyle w:val="ListParagraph"/>
-        <w:numPr>
-          <w:ilvl w:val="0"/>
-          <w:numId w:val="21"/>
-        </w:numPr>
-        <w:spacing w:line="360" w:lineRule="auto"/>
-        <w:rPr>
-          <w:rFonts w:cs="Times New Roman"/>
-        </w:rPr>
-      </w:pPr>
+      <w:proofErr w:type="spellStart"/>
       <w:r>
         <w:rPr>
           <w:rFonts w:cs="Times New Roman"/>
@@ -1385,7 +1403,14 @@
         <w:rPr>
           <w:rFonts w:cs="Times New Roman"/>
         </w:rPr>
-        <w:t>fficer must have “delete menu” which is can delete applicant and residence detail.</w:t>
+        <w:t>fficer</w:t>
+      </w:r>
+      <w:proofErr w:type="spellEnd"/>
+      <w:r>
+        <w:rPr>
+          <w:rFonts w:cs="Times New Roman"/>
+        </w:rPr>
+        <w:t xml:space="preserve"> forget their password.</w:t>
       </w:r>
     </w:p>
     <w:p>
@@ -1400,6 +1425,61 @@
           <w:rFonts w:cs="Times New Roman"/>
         </w:rPr>
       </w:pPr>
+      <w:proofErr w:type="spellStart"/>
+      <w:r>
+        <w:rPr>
+          <w:rFonts w:cs="Times New Roman"/>
+        </w:rPr>
+        <w:t>HousingOfficer</w:t>
+      </w:r>
+      <w:proofErr w:type="spellEnd"/>
+      <w:r>
+        <w:rPr>
+          <w:rFonts w:cs="Times New Roman"/>
+        </w:rPr>
+        <w:t xml:space="preserve"> must have “edit menu” which is can edit residence detail.</w:t>
+      </w:r>
+    </w:p>
+    <w:p>
+      <w:pPr>
+        <w:pStyle w:val="ListParagraph"/>
+        <w:numPr>
+          <w:ilvl w:val="0"/>
+          <w:numId w:val="21"/>
+        </w:numPr>
+        <w:spacing w:line="360" w:lineRule="auto"/>
+        <w:rPr>
+          <w:rFonts w:cs="Times New Roman"/>
+        </w:rPr>
+      </w:pPr>
+      <w:proofErr w:type="spellStart"/>
+      <w:r>
+        <w:rPr>
+          <w:rFonts w:cs="Times New Roman"/>
+        </w:rPr>
+        <w:t>HousingOfficer</w:t>
+      </w:r>
+      <w:proofErr w:type="spellEnd"/>
+      <w:r>
+        <w:rPr>
+          <w:rFonts w:cs="Times New Roman"/>
+        </w:rPr>
+        <w:t xml:space="preserve"> must have “add menu” which is can set up new residence.</w:t>
+      </w:r>
+    </w:p>
+    <w:p>
+      <w:pPr>
+        <w:pStyle w:val="ListParagraph"/>
+        <w:numPr>
+          <w:ilvl w:val="0"/>
+          <w:numId w:val="21"/>
+        </w:numPr>
+        <w:spacing w:line="360" w:lineRule="auto"/>
+        <w:rPr>
+          <w:rFonts w:cs="Times New Roman"/>
+        </w:rPr>
+      </w:pPr>
+      <w:proofErr w:type="spellStart"/>
       <w:r>
         <w:rPr>
           <w:rFonts w:cs="Times New Roman"/>
@@ -1410,7 +1490,47 @@
         <w:rPr>
           <w:rFonts w:cs="Times New Roman"/>
         </w:rPr>
-        <w:t>fficer must have “view menu” which is can view applications and residence details.</w:t>
+        <w:t>fficer</w:t>
+      </w:r>
+      <w:proofErr w:type="spellEnd"/>
+      <w:r>
+        <w:rPr>
+          <w:rFonts w:cs="Times New Roman"/>
+        </w:rPr>
+        <w:t xml:space="preserve"> must have “delete menu” which is can delete applicant and residence detail.</w:t>
+      </w:r>
+    </w:p>
+    <w:p>
+      <w:pPr>
+        <w:pStyle w:val="ListParagraph"/>
+        <w:numPr>
+          <w:ilvl w:val="0"/>
+          <w:numId w:val="21"/>
+        </w:numPr>
+        <w:spacing w:line="360" w:lineRule="auto"/>
+        <w:rPr>
+          <w:rFonts w:cs="Times New Roman"/>
+        </w:rPr>
+      </w:pPr>
+      <w:proofErr w:type="spellStart"/>
+      <w:r>
+        <w:rPr>
+          <w:rFonts w:cs="Times New Roman"/>
+        </w:rPr>
+        <w:t>HousingO</w:t>
+      </w:r>
+      <w:r>
+        <w:rPr>
+          <w:rFonts w:cs="Times New Roman"/>
+        </w:rPr>
+        <w:t>fficer</w:t>
+      </w:r>
+      <w:proofErr w:type="spellEnd"/>
+      <w:r>
+        <w:rPr>
+          <w:rFonts w:cs="Times New Roman"/>
+        </w:rPr>
+        <w:t xml:space="preserve"> must have “view menu” which is can view applications and residence details.</w:t>
       </w:r>
     </w:p>
     <w:p>
@@ -1441,8 +1561,30 @@
         <w:rPr>
           <w:rFonts w:cs="Times New Roman"/>
         </w:rPr>
-        <w:t xml:space="preserve"> is designed by HousingOfficer</w:t>
+        <w:t xml:space="preserve"> </w:t>
       </w:r>
+      <w:proofErr w:type="gramStart"/>
+      <w:r>
+        <w:rPr>
+          <w:rFonts w:cs="Times New Roman"/>
+        </w:rPr>
+        <w:t>is designed</w:t>
+      </w:r>
+      <w:proofErr w:type="gramEnd"/>
+      <w:r>
+        <w:rPr>
+          <w:rFonts w:cs="Times New Roman"/>
+        </w:rPr>
+        <w:t xml:space="preserve"> by </w:t>
+      </w:r>
+      <w:proofErr w:type="spellStart"/>
+      <w:r>
+        <w:rPr>
+          <w:rFonts w:cs="Times New Roman"/>
+        </w:rPr>
+        <w:t>HousingOfficer</w:t>
+      </w:r>
+      <w:proofErr w:type="spellEnd"/>
       <w:r>
         <w:rPr>
           <w:rFonts w:cs="Times New Roman"/>
@@ -1517,7 +1659,21 @@
         <w:rPr>
           <w:rFonts w:cs="Times New Roman"/>
         </w:rPr>
-        <w:t>Applicant will register where the form has been given.</w:t>
+        <w:t xml:space="preserve">Applicant will register where the form </w:t>
+      </w:r>
+      <w:proofErr w:type="gramStart"/>
+      <w:r>
+        <w:rPr>
+          <w:rFonts w:cs="Times New Roman"/>
+        </w:rPr>
+        <w:t>has been given</w:t>
+      </w:r>
+      <w:proofErr w:type="gramEnd"/>
+      <w:r>
+        <w:rPr>
+          <w:rFonts w:cs="Times New Roman"/>
+        </w:rPr>
+        <w:t>.</w:t>
       </w:r>
     </w:p>
     <w:p>
@@ -1538,7 +1694,21 @@
         <w:rPr>
           <w:rFonts w:cs="Times New Roman"/>
         </w:rPr>
-        <w:t>Applicant has login menu that can be filled with user ID and password so that the applicant can access the system without confusion, and will be directed to the home page.</w:t>
+        <w:t xml:space="preserve">Applicant has login menu that </w:t>
+      </w:r>
+      <w:proofErr w:type="gramStart"/>
+      <w:r>
+        <w:rPr>
+          <w:rFonts w:cs="Times New Roman"/>
+        </w:rPr>
+        <w:t>can be filled</w:t>
+      </w:r>
+      <w:proofErr w:type="gramEnd"/>
+      <w:r>
+        <w:rPr>
+          <w:rFonts w:cs="Times New Roman"/>
+        </w:rPr>
+        <w:t xml:space="preserve"> with user ID and password so that the applicant can access the system without confusion, and will be directed to the home page.</w:t>
       </w:r>
     </w:p>
     <w:p>
@@ -1738,7 +1908,15 @@
         <w:t>data</w:t>
       </w:r>
       <w:r>
-        <w:t xml:space="preserve"> can only be change by authorized user (HousingOfficer)</w:t>
+        <w:t xml:space="preserve"> can only be change by authorized user (</w:t>
+      </w:r>
+      <w:proofErr w:type="spellStart"/>
+      <w:r>
+        <w:t>HousingOfficer</w:t>
+      </w:r>
+      <w:proofErr w:type="spellEnd"/>
+      <w:r>
+        <w:t>)</w:t>
       </w:r>
     </w:p>
     <w:p>
@@ -1786,6 +1964,15 @@
           <w:noProof/>
         </w:rPr>
       </w:pPr>
+    </w:p>
+    <w:p>
+      <w:pPr>
+        <w:jc w:val="center"/>
+        <w:rPr>
+          <w:noProof/>
+        </w:rPr>
+      </w:pPr>
+      <w:bookmarkStart w:id="6" w:name="_Toc498518016"/>
       <w:r>
         <w:rPr>
           <w:noProof/>
@@ -1793,9 +1980,9 @@
         </w:rPr>
         <w:drawing>
           <wp:inline distT="0" distB="0" distL="0" distR="0">
-            <wp:extent cx="5417820" cy="3314700"/>
-            <wp:effectExtent l="0" t="0" r="0" b="0"/>
-            <wp:docPr id="4" name="Picture 4"/>
+            <wp:extent cx="5189220" cy="3369601"/>
+            <wp:effectExtent l="0" t="0" r="0" b="2540"/>
+            <wp:docPr id="6" name="Picture 6"/>
             <wp:cNvGraphicFramePr>
               <a:graphicFrameLocks xmlns:a="http://schemas.openxmlformats.org/drawingml/2006/main" noChangeAspect="1"/>
             </wp:cNvGraphicFramePr>
@@ -1803,10 +1990,10 @@
               <a:graphicData uri="http://schemas.openxmlformats.org/drawingml/2006/picture">
                 <pic:pic xmlns:pic="http://schemas.openxmlformats.org/drawingml/2006/picture">
                   <pic:nvPicPr>
-                    <pic:cNvPr id="4" name="HousingOfficerUseCase.PNG"/>
+                    <pic:cNvPr id="6" name="HousingOfficerUseCase.jpg"/>
                     <pic:cNvPicPr/>
                   </pic:nvPicPr>
-                  <pic:blipFill rotWithShape="1">
+                  <pic:blipFill>
                     <a:blip r:embed="rId10">
                       <a:extLst>
                         <a:ext uri="{28A0092B-C50C-407E-A947-70E740481C1C}">
@@ -1814,25 +2001,18 @@
                         </a:ext>
                       </a:extLst>
                     </a:blip>
-                    <a:srcRect l="3058" t="10145" r="4892" b="4934"/>
-                    <a:stretch/>
+                    <a:stretch>
+                      <a:fillRect/>
+                    </a:stretch>
                   </pic:blipFill>
-                  <pic:spPr bwMode="auto">
+                  <pic:spPr>
                     <a:xfrm>
                       <a:off x="0" y="0"/>
-                      <a:ext cx="5440270" cy="3328435"/>
+                      <a:ext cx="5195975" cy="3373987"/>
                     </a:xfrm>
                     <a:prstGeom prst="rect">
                       <a:avLst/>
                     </a:prstGeom>
-                    <a:ln>
-                      <a:noFill/>
-                    </a:ln>
-                    <a:extLst>
-                      <a:ext uri="{53640926-AAD7-44D8-BBD7-CCE9431645EC}">
-                        <a14:shadowObscured xmlns:a14="http://schemas.microsoft.com/office/drawing/2010/main"/>
-                      </a:ext>
-                    </a:extLst>
                   </pic:spPr>
                 </pic:pic>
               </a:graphicData>
@@ -1856,16 +2036,24 @@
           <w:noProof/>
         </w:rPr>
       </w:pPr>
+    </w:p>
+    <w:p>
+      <w:pPr>
+        <w:jc w:val="center"/>
+        <w:rPr>
+          <w:noProof/>
+        </w:rPr>
+      </w:pPr>
       <w:r>
         <w:rPr>
           <w:noProof/>
           <w:lang w:val="en-US" w:eastAsia="en-US"/>
         </w:rPr>
         <w:drawing>
-          <wp:inline distT="0" distB="0" distL="0" distR="0" wp14:anchorId="236654DD" wp14:editId="27D27216">
-            <wp:extent cx="5507135" cy="3657600"/>
+          <wp:inline distT="0" distB="0" distL="0" distR="0">
+            <wp:extent cx="5224681" cy="3436620"/>
             <wp:effectExtent l="0" t="0" r="0" b="0"/>
-            <wp:docPr id="2" name="Picture 2"/>
+            <wp:docPr id="8" name="Picture 8"/>
             <wp:cNvGraphicFramePr>
               <a:graphicFrameLocks xmlns:a="http://schemas.openxmlformats.org/drawingml/2006/main" noChangeAspect="1"/>
             </wp:cNvGraphicFramePr>
@@ -1873,10 +2061,10 @@
               <a:graphicData uri="http://schemas.openxmlformats.org/drawingml/2006/picture">
                 <pic:pic xmlns:pic="http://schemas.openxmlformats.org/drawingml/2006/picture">
                   <pic:nvPicPr>
-                    <pic:cNvPr id="2" name="ApplicantUseCase.PNG"/>
+                    <pic:cNvPr id="8" name="ApplicantUseCase.jpg"/>
                     <pic:cNvPicPr/>
                   </pic:nvPicPr>
-                  <pic:blipFill rotWithShape="1">
+                  <pic:blipFill>
                     <a:blip r:embed="rId11">
                       <a:extLst>
                         <a:ext uri="{28A0092B-C50C-407E-A947-70E740481C1C}">
@@ -1884,25 +2072,18 @@
                         </a:ext>
                       </a:extLst>
                     </a:blip>
-                    <a:srcRect l="3722" t="7646" r="7999" b="10118"/>
-                    <a:stretch/>
+                    <a:stretch>
+                      <a:fillRect/>
+                    </a:stretch>
                   </pic:blipFill>
-                  <pic:spPr bwMode="auto">
+                  <pic:spPr>
                     <a:xfrm>
                       <a:off x="0" y="0"/>
-                      <a:ext cx="5542437" cy="3681046"/>
+                      <a:ext cx="5233945" cy="3442714"/>
                     </a:xfrm>
                     <a:prstGeom prst="rect">
                       <a:avLst/>
                     </a:prstGeom>
-                    <a:ln>
-                      <a:noFill/>
-                    </a:ln>
-                    <a:extLst>
-                      <a:ext uri="{53640926-AAD7-44D8-BBD7-CCE9431645EC}">
-                        <a14:shadowObscured xmlns:a14="http://schemas.microsoft.com/office/drawing/2010/main"/>
-                      </a:ext>
-                    </a:extLst>
                   </pic:spPr>
                 </pic:pic>
               </a:graphicData>
@@ -1910,19 +2091,9 @@
           </wp:inline>
         </w:drawing>
       </w:r>
-      <w:bookmarkStart w:id="6" w:name="_Toc498518016"/>
     </w:p>
     <w:p>
       <w:pPr>
-        <w:jc w:val="center"/>
-        <w:rPr>
-          <w:noProof/>
-        </w:rPr>
-      </w:pPr>
-    </w:p>
-    <w:p>
-      <w:pPr>
-        <w:jc w:val="center"/>
         <w:rPr>
           <w:noProof/>
         </w:rPr>
@@ -2059,6 +2230,7 @@
               </w:rPr>
               <w:t xml:space="preserve">Login page created for </w:t>
             </w:r>
+            <w:proofErr w:type="spellStart"/>
             <w:r>
               <w:rPr>
                 <w:rFonts w:cs="Times New Roman"/>
@@ -2067,6 +2239,7 @@
               </w:rPr>
               <w:t>HousingOfficer</w:t>
             </w:r>
+            <w:proofErr w:type="spellEnd"/>
             <w:r>
               <w:rPr>
                 <w:rFonts w:cs="Times New Roman"/>
@@ -2098,6 +2271,7 @@
                 <w:szCs w:val="24"/>
               </w:rPr>
             </w:pPr>
+            <w:proofErr w:type="spellStart"/>
             <w:r>
               <w:rPr>
                 <w:rFonts w:cs="Times New Roman"/>
@@ -2105,6 +2279,7 @@
               </w:rPr>
               <w:t>HousingOfficer</w:t>
             </w:r>
+            <w:proofErr w:type="spellEnd"/>
           </w:p>
           <w:p>
             <w:pPr>
@@ -2178,13 +2353,23 @@
                 <w:szCs w:val="24"/>
               </w:rPr>
             </w:pPr>
+            <w:proofErr w:type="spellStart"/>
             <w:r>
               <w:rPr>
                 <w:rFonts w:cs="Times New Roman"/>
                 <w:b w:val="0"/>
                 <w:szCs w:val="24"/>
               </w:rPr>
-              <w:t xml:space="preserve">HousingOfficer and Applicant can access the </w:t>
+              <w:t>HousingOfficer</w:t>
+            </w:r>
+            <w:proofErr w:type="spellEnd"/>
+            <w:r>
+              <w:rPr>
+                <w:rFonts w:cs="Times New Roman"/>
+                <w:b w:val="0"/>
+                <w:szCs w:val="24"/>
+              </w:rPr>
+              <w:t xml:space="preserve"> and Applicant can access the </w:t>
             </w:r>
             <w:r>
               <w:rPr>
@@ -2225,6 +2410,7 @@
                 <w:szCs w:val="24"/>
               </w:rPr>
             </w:pPr>
+            <w:proofErr w:type="spellStart"/>
             <w:r>
               <w:rPr>
                 <w:rFonts w:cs="Times New Roman"/>
@@ -2232,6 +2418,7 @@
               </w:rPr>
               <w:t>HousingOfficer</w:t>
             </w:r>
+            <w:proofErr w:type="spellEnd"/>
           </w:p>
           <w:p>
             <w:pPr>
@@ -2307,13 +2494,41 @@
                 <w:szCs w:val="24"/>
               </w:rPr>
             </w:pPr>
+            <w:proofErr w:type="spellStart"/>
             <w:r>
               <w:rPr>
                 <w:rFonts w:cs="Times New Roman"/>
                 <w:b w:val="0"/>
                 <w:szCs w:val="24"/>
               </w:rPr>
-              <w:t>HousingOfficer dan Applicant can exit the application through the system</w:t>
+              <w:t>HousingOfficer</w:t>
+            </w:r>
+            <w:proofErr w:type="spellEnd"/>
+            <w:r>
+              <w:rPr>
+                <w:rFonts w:cs="Times New Roman"/>
+                <w:b w:val="0"/>
+                <w:szCs w:val="24"/>
+              </w:rPr>
+              <w:t xml:space="preserve"> </w:t>
+            </w:r>
+            <w:proofErr w:type="spellStart"/>
+            <w:r>
+              <w:rPr>
+                <w:rFonts w:cs="Times New Roman"/>
+                <w:b w:val="0"/>
+                <w:szCs w:val="24"/>
+              </w:rPr>
+              <w:t>dan</w:t>
+            </w:r>
+            <w:proofErr w:type="spellEnd"/>
+            <w:r>
+              <w:rPr>
+                <w:rFonts w:cs="Times New Roman"/>
+                <w:b w:val="0"/>
+                <w:szCs w:val="24"/>
+              </w:rPr>
+              <w:t xml:space="preserve"> Applicant can exit the application through the system</w:t>
             </w:r>
           </w:p>
         </w:tc>
@@ -2338,6 +2553,7 @@
                 <w:szCs w:val="24"/>
               </w:rPr>
             </w:pPr>
+            <w:proofErr w:type="spellStart"/>
             <w:r>
               <w:rPr>
                 <w:rFonts w:cs="Times New Roman"/>
@@ -2345,6 +2561,7 @@
               </w:rPr>
               <w:t>HousingOfficer</w:t>
             </w:r>
+            <w:proofErr w:type="spellEnd"/>
           </w:p>
           <w:p>
             <w:pPr>
@@ -2431,8 +2648,18 @@
                 <w:b w:val="0"/>
                 <w:szCs w:val="24"/>
               </w:rPr>
-              <w:t>licant will create account and saved by the sytem</w:t>
-            </w:r>
+              <w:t xml:space="preserve">licant will create account and saved by the </w:t>
+            </w:r>
+            <w:proofErr w:type="spellStart"/>
+            <w:r>
+              <w:rPr>
+                <w:rFonts w:cs="Times New Roman"/>
+                <w:b w:val="0"/>
+                <w:szCs w:val="24"/>
+              </w:rPr>
+              <w:t>sytem</w:t>
+            </w:r>
+            <w:proofErr w:type="spellEnd"/>
           </w:p>
         </w:tc>
         <w:tc>
@@ -2550,6 +2777,7 @@
                 <w:szCs w:val="24"/>
               </w:rPr>
             </w:pPr>
+            <w:proofErr w:type="spellStart"/>
             <w:r>
               <w:rPr>
                 <w:rFonts w:cs="Times New Roman"/>
@@ -2557,6 +2785,7 @@
               </w:rPr>
               <w:t>HousingOfficer</w:t>
             </w:r>
+            <w:proofErr w:type="spellEnd"/>
           </w:p>
         </w:tc>
         <w:tc>
@@ -2643,6 +2872,7 @@
                 <w:szCs w:val="24"/>
               </w:rPr>
             </w:pPr>
+            <w:proofErr w:type="spellStart"/>
             <w:r>
               <w:rPr>
                 <w:rFonts w:cs="Times New Roman"/>
@@ -2650,6 +2880,7 @@
               </w:rPr>
               <w:t>HousingOfficer</w:t>
             </w:r>
+            <w:proofErr w:type="spellEnd"/>
           </w:p>
         </w:tc>
         <w:tc>
@@ -2714,8 +2945,18 @@
                 <w:b w:val="0"/>
                 <w:szCs w:val="24"/>
               </w:rPr>
-              <w:t>The system allocates housing where the applicant has ordered a slot for a long time but will be verified by HousingOfficer</w:t>
-            </w:r>
+              <w:t xml:space="preserve">The system allocates housing where the applicant has ordered a slot for a long time but will be verified by </w:t>
+            </w:r>
+            <w:proofErr w:type="spellStart"/>
+            <w:r>
+              <w:rPr>
+                <w:rFonts w:cs="Times New Roman"/>
+                <w:b w:val="0"/>
+                <w:szCs w:val="24"/>
+              </w:rPr>
+              <w:t>HousingOfficer</w:t>
+            </w:r>
+            <w:proofErr w:type="spellEnd"/>
           </w:p>
         </w:tc>
         <w:tc>
@@ -2739,6 +2980,7 @@
                 <w:szCs w:val="24"/>
               </w:rPr>
             </w:pPr>
+            <w:proofErr w:type="spellStart"/>
             <w:r>
               <w:rPr>
                 <w:rFonts w:cs="Times New Roman"/>
@@ -2746,6 +2988,7 @@
               </w:rPr>
               <w:t>HousingOfficer</w:t>
             </w:r>
+            <w:proofErr w:type="spellEnd"/>
           </w:p>
         </w:tc>
         <w:tc>
@@ -2801,13 +3044,23 @@
                 <w:szCs w:val="24"/>
               </w:rPr>
             </w:pPr>
+            <w:proofErr w:type="spellStart"/>
             <w:r>
               <w:rPr>
                 <w:rFonts w:cs="Times New Roman"/>
                 <w:b w:val="0"/>
                 <w:szCs w:val="24"/>
               </w:rPr>
-              <w:t>HousingOfficer can input several new residences to the system</w:t>
+              <w:t>HousingOfficer</w:t>
+            </w:r>
+            <w:proofErr w:type="spellEnd"/>
+            <w:r>
+              <w:rPr>
+                <w:rFonts w:cs="Times New Roman"/>
+                <w:b w:val="0"/>
+                <w:szCs w:val="24"/>
+              </w:rPr>
+              <w:t xml:space="preserve"> can input several new residences to the system</w:t>
             </w:r>
           </w:p>
         </w:tc>
@@ -2832,6 +3085,7 @@
                 <w:szCs w:val="24"/>
               </w:rPr>
             </w:pPr>
+            <w:proofErr w:type="spellStart"/>
             <w:r>
               <w:rPr>
                 <w:rFonts w:cs="Times New Roman"/>
@@ -2839,6 +3093,7 @@
               </w:rPr>
               <w:t>HousingOfficer</w:t>
             </w:r>
+            <w:proofErr w:type="spellEnd"/>
           </w:p>
         </w:tc>
         <w:tc>
@@ -2903,8 +3158,18 @@
                 <w:b w:val="0"/>
                 <w:szCs w:val="24"/>
               </w:rPr>
-              <w:t>Residence details will be changed for some data and will be recorded in  the system by HousingOfficer</w:t>
-            </w:r>
+              <w:t xml:space="preserve">Residence details will be changed for some data and will be recorded in  the system by </w:t>
+            </w:r>
+            <w:proofErr w:type="spellStart"/>
+            <w:r>
+              <w:rPr>
+                <w:rFonts w:cs="Times New Roman"/>
+                <w:b w:val="0"/>
+                <w:szCs w:val="24"/>
+              </w:rPr>
+              <w:t>HousingOfficer</w:t>
+            </w:r>
+            <w:proofErr w:type="spellEnd"/>
           </w:p>
         </w:tc>
         <w:tc>
@@ -2928,6 +3193,7 @@
                 <w:szCs w:val="24"/>
               </w:rPr>
             </w:pPr>
+            <w:proofErr w:type="spellStart"/>
             <w:r>
               <w:rPr>
                 <w:rFonts w:cs="Times New Roman"/>
@@ -2935,6 +3201,7 @@
               </w:rPr>
               <w:t>HousingOfficer</w:t>
             </w:r>
+            <w:proofErr w:type="spellEnd"/>
           </w:p>
         </w:tc>
         <w:tc>
@@ -2996,8 +3263,18 @@
                 <w:b w:val="0"/>
                 <w:szCs w:val="24"/>
               </w:rPr>
-              <w:t>Applicants can be removed if needed on the system by the HousingOfficer</w:t>
-            </w:r>
+              <w:t xml:space="preserve">Applicants can be removed if needed on the system by the </w:t>
+            </w:r>
+            <w:proofErr w:type="spellStart"/>
+            <w:r>
+              <w:rPr>
+                <w:rFonts w:cs="Times New Roman"/>
+                <w:b w:val="0"/>
+                <w:szCs w:val="24"/>
+              </w:rPr>
+              <w:t>HousingOfficer</w:t>
+            </w:r>
+            <w:proofErr w:type="spellEnd"/>
           </w:p>
         </w:tc>
         <w:tc>
@@ -3021,6 +3298,7 @@
                 <w:szCs w:val="24"/>
               </w:rPr>
             </w:pPr>
+            <w:proofErr w:type="spellStart"/>
             <w:r>
               <w:rPr>
                 <w:rFonts w:cs="Times New Roman"/>
@@ -3028,6 +3306,7 @@
               </w:rPr>
               <w:t>HousingOfficer</w:t>
             </w:r>
+            <w:proofErr w:type="spellEnd"/>
           </w:p>
         </w:tc>
         <w:tc>
@@ -3092,8 +3371,18 @@
                 <w:b w:val="0"/>
                 <w:szCs w:val="24"/>
               </w:rPr>
-              <w:t>Residence Detail can be removed if needed on the system by HousingOfficer</w:t>
-            </w:r>
+              <w:t xml:space="preserve">Residence Detail can be removed if needed on the system by </w:t>
+            </w:r>
+            <w:proofErr w:type="spellStart"/>
+            <w:r>
+              <w:rPr>
+                <w:rFonts w:cs="Times New Roman"/>
+                <w:b w:val="0"/>
+                <w:szCs w:val="24"/>
+              </w:rPr>
+              <w:t>HousingOfficer</w:t>
+            </w:r>
+            <w:proofErr w:type="spellEnd"/>
           </w:p>
         </w:tc>
         <w:tc>
@@ -3117,6 +3406,7 @@
                 <w:szCs w:val="24"/>
               </w:rPr>
             </w:pPr>
+            <w:proofErr w:type="spellStart"/>
             <w:r>
               <w:rPr>
                 <w:rFonts w:cs="Times New Roman"/>
@@ -3124,6 +3414,7 @@
               </w:rPr>
               <w:t>HousingOfficer</w:t>
             </w:r>
+            <w:proofErr w:type="spellEnd"/>
           </w:p>
         </w:tc>
         <w:tc>
@@ -3185,8 +3476,18 @@
                 <w:b w:val="0"/>
                 <w:szCs w:val="24"/>
               </w:rPr>
-              <w:t>Payment Details will display the payment form which is done by the system and designed by HousingOfficer</w:t>
-            </w:r>
+              <w:t xml:space="preserve">Payment Details will display the payment form which is done by the system and designed by </w:t>
+            </w:r>
+            <w:proofErr w:type="spellStart"/>
+            <w:r>
+              <w:rPr>
+                <w:rFonts w:cs="Times New Roman"/>
+                <w:b w:val="0"/>
+                <w:szCs w:val="24"/>
+              </w:rPr>
+              <w:t>HousingOfficer</w:t>
+            </w:r>
+            <w:proofErr w:type="spellEnd"/>
           </w:p>
         </w:tc>
         <w:tc>
@@ -3210,6 +3511,7 @@
                 <w:szCs w:val="24"/>
               </w:rPr>
             </w:pPr>
+            <w:proofErr w:type="spellStart"/>
             <w:r>
               <w:rPr>
                 <w:rFonts w:cs="Times New Roman"/>
@@ -3217,6 +3519,7 @@
               </w:rPr>
               <w:t>HousingOfficer</w:t>
             </w:r>
+            <w:proofErr w:type="spellEnd"/>
           </w:p>
         </w:tc>
         <w:tc>
@@ -3793,7 +4096,21 @@
               <w:rPr>
                 <w:rFonts w:cs="Times New Roman"/>
               </w:rPr>
-              <w:t>Allow HousingOfficer and</w:t>
+              <w:t xml:space="preserve">Allow </w:t>
+            </w:r>
+            <w:proofErr w:type="spellStart"/>
+            <w:r>
+              <w:rPr>
+                <w:rFonts w:cs="Times New Roman"/>
+              </w:rPr>
+              <w:t>HousingOfficer</w:t>
+            </w:r>
+            <w:proofErr w:type="spellEnd"/>
+            <w:r>
+              <w:rPr>
+                <w:rFonts w:cs="Times New Roman"/>
+              </w:rPr>
+              <w:t xml:space="preserve"> and</w:t>
             </w:r>
             <w:r>
               <w:rPr>
@@ -3866,11 +4183,19 @@
                 <w:rFonts w:cs="Times New Roman"/>
               </w:rPr>
             </w:pPr>
-            <w:r>
-              <w:rPr>
-                <w:rFonts w:cs="Times New Roman"/>
-              </w:rPr>
-              <w:t>HousingOfficer and Applicant</w:t>
+            <w:proofErr w:type="spellStart"/>
+            <w:r>
+              <w:rPr>
+                <w:rFonts w:cs="Times New Roman"/>
+              </w:rPr>
+              <w:t>HousingOfficer</w:t>
+            </w:r>
+            <w:proofErr w:type="spellEnd"/>
+            <w:r>
+              <w:rPr>
+                <w:rFonts w:cs="Times New Roman"/>
+              </w:rPr>
+              <w:t xml:space="preserve"> and Applicant</w:t>
             </w:r>
           </w:p>
           <w:p>
@@ -4116,7 +4441,21 @@
               <w:rPr>
                 <w:rFonts w:cs="Times New Roman"/>
               </w:rPr>
-              <w:t>System will display the homepage for HousingOfficer or Applicant</w:t>
+              <w:t xml:space="preserve">System will display the homepage for </w:t>
+            </w:r>
+            <w:proofErr w:type="spellStart"/>
+            <w:r>
+              <w:rPr>
+                <w:rFonts w:cs="Times New Roman"/>
+              </w:rPr>
+              <w:t>HousingOfficer</w:t>
+            </w:r>
+            <w:proofErr w:type="spellEnd"/>
+            <w:r>
+              <w:rPr>
+                <w:rFonts w:cs="Times New Roman"/>
+              </w:rPr>
+              <w:t xml:space="preserve"> or Applicant</w:t>
             </w:r>
           </w:p>
         </w:tc>
@@ -4182,7 +4521,39 @@
                 <w:rFonts w:cs="Times New Roman"/>
                 <w:b w:val="0"/>
               </w:rPr>
-              <w:t>If the HousingOfficer or Applicant inputs an incorrect user ID or password then the system will display notification if the information entered is incorrect, and HousingOfficer or Applicant must fill in with correct user ID and password.</w:t>
+              <w:t xml:space="preserve">If the </w:t>
+            </w:r>
+            <w:proofErr w:type="spellStart"/>
+            <w:r>
+              <w:rPr>
+                <w:rFonts w:cs="Times New Roman"/>
+                <w:b w:val="0"/>
+              </w:rPr>
+              <w:t>HousingOfficer</w:t>
+            </w:r>
+            <w:proofErr w:type="spellEnd"/>
+            <w:r>
+              <w:rPr>
+                <w:rFonts w:cs="Times New Roman"/>
+                <w:b w:val="0"/>
+              </w:rPr>
+              <w:t xml:space="preserve"> or Applicant inputs an incorrect user ID or password then the system will display notification if the information entered is incorrect, and </w:t>
+            </w:r>
+            <w:proofErr w:type="spellStart"/>
+            <w:r>
+              <w:rPr>
+                <w:rFonts w:cs="Times New Roman"/>
+                <w:b w:val="0"/>
+              </w:rPr>
+              <w:t>HousingOfficer</w:t>
+            </w:r>
+            <w:proofErr w:type="spellEnd"/>
+            <w:r>
+              <w:rPr>
+                <w:rFonts w:cs="Times New Roman"/>
+                <w:b w:val="0"/>
+              </w:rPr>
+              <w:t xml:space="preserve"> or Applicant must fill in with correct user ID and password.</w:t>
             </w:r>
           </w:p>
         </w:tc>
@@ -4332,7 +4703,21 @@
               <w:rPr>
                 <w:rFonts w:cs="Times New Roman"/>
               </w:rPr>
-              <w:t>Allow HousingOfficer and</w:t>
+              <w:t xml:space="preserve">Allow </w:t>
+            </w:r>
+            <w:proofErr w:type="spellStart"/>
+            <w:r>
+              <w:rPr>
+                <w:rFonts w:cs="Times New Roman"/>
+              </w:rPr>
+              <w:t>HousingOfficer</w:t>
+            </w:r>
+            <w:proofErr w:type="spellEnd"/>
+            <w:r>
+              <w:rPr>
+                <w:rFonts w:cs="Times New Roman"/>
+              </w:rPr>
+              <w:t xml:space="preserve"> and</w:t>
             </w:r>
             <w:r>
               <w:rPr>
@@ -4405,11 +4790,19 @@
                 <w:rFonts w:cs="Times New Roman"/>
               </w:rPr>
             </w:pPr>
-            <w:r>
-              <w:rPr>
-                <w:rFonts w:cs="Times New Roman"/>
-              </w:rPr>
-              <w:t>HousingOfficer and</w:t>
+            <w:proofErr w:type="spellStart"/>
+            <w:r>
+              <w:rPr>
+                <w:rFonts w:cs="Times New Roman"/>
+              </w:rPr>
+              <w:t>HousingOfficer</w:t>
+            </w:r>
+            <w:proofErr w:type="spellEnd"/>
+            <w:r>
+              <w:rPr>
+                <w:rFonts w:cs="Times New Roman"/>
+              </w:rPr>
+              <w:t xml:space="preserve"> and</w:t>
             </w:r>
             <w:r>
               <w:rPr>
@@ -4567,7 +4960,23 @@
                 <w:rFonts w:cs="Times New Roman"/>
                 <w:b w:val="0"/>
               </w:rPr>
-              <w:t>Process occurs when the HousingOfficer or Applicant login</w:t>
+              <w:t xml:space="preserve">Process occurs when the </w:t>
+            </w:r>
+            <w:proofErr w:type="spellStart"/>
+            <w:r>
+              <w:rPr>
+                <w:rFonts w:cs="Times New Roman"/>
+                <w:b w:val="0"/>
+              </w:rPr>
+              <w:t>HousingOfficer</w:t>
+            </w:r>
+            <w:proofErr w:type="spellEnd"/>
+            <w:r>
+              <w:rPr>
+                <w:rFonts w:cs="Times New Roman"/>
+                <w:b w:val="0"/>
+              </w:rPr>
+              <w:t xml:space="preserve"> or Applicant login</w:t>
             </w:r>
           </w:p>
         </w:tc>
@@ -4618,20 +5027,38 @@
                 <w:rFonts w:cs="Times New Roman"/>
               </w:rPr>
             </w:pPr>
+            <w:proofErr w:type="spellStart"/>
             <w:r>
               <w:rPr>
                 <w:rFonts w:cs="Times New Roman"/>
                 <w:b w:val="0"/>
               </w:rPr>
-              <w:t xml:space="preserve">HousingOfficer or </w:t>
-            </w:r>
+              <w:t>HousingOfficer</w:t>
+            </w:r>
+            <w:proofErr w:type="spellEnd"/>
             <w:r>
               <w:rPr>
                 <w:rFonts w:cs="Times New Roman"/>
                 <w:b w:val="0"/>
               </w:rPr>
-              <w:t>Applicant will select the chang</w:t>
-            </w:r>
+              <w:t xml:space="preserve"> or </w:t>
+            </w:r>
+            <w:r>
+              <w:rPr>
+                <w:rFonts w:cs="Times New Roman"/>
+                <w:b w:val="0"/>
+              </w:rPr>
+              <w:t xml:space="preserve">Applicant will select the </w:t>
+            </w:r>
+            <w:proofErr w:type="spellStart"/>
+            <w:r>
+              <w:rPr>
+                <w:rFonts w:cs="Times New Roman"/>
+                <w:b w:val="0"/>
+              </w:rPr>
+              <w:t>chang</w:t>
+            </w:r>
+            <w:proofErr w:type="spellEnd"/>
             <w:r>
               <w:rPr>
                 <w:rFonts w:cs="Times New Roman"/>
@@ -4705,12 +5132,21 @@
                 <w:b w:val="0"/>
               </w:rPr>
             </w:pPr>
+            <w:proofErr w:type="spellStart"/>
             <w:r>
               <w:rPr>
                 <w:rFonts w:cs="Times New Roman"/>
                 <w:b w:val="0"/>
               </w:rPr>
-              <w:t>HousingOfficer or Applicant will fill in with new password and one – time validation</w:t>
+              <w:t>HousingOfficer</w:t>
+            </w:r>
+            <w:proofErr w:type="spellEnd"/>
+            <w:r>
+              <w:rPr>
+                <w:rFonts w:cs="Times New Roman"/>
+                <w:b w:val="0"/>
+              </w:rPr>
+              <w:t xml:space="preserve"> or Applicant will fill in with new password and one – time validation</w:t>
             </w:r>
           </w:p>
         </w:tc>
@@ -4761,12 +5197,21 @@
                 <w:b w:val="0"/>
               </w:rPr>
             </w:pPr>
+            <w:proofErr w:type="spellStart"/>
             <w:r>
               <w:rPr>
                 <w:rFonts w:cs="Times New Roman"/>
                 <w:b w:val="0"/>
               </w:rPr>
-              <w:t>HousingOfficer or Applicant will press the submit button</w:t>
+              <w:t>HousingOfficer</w:t>
+            </w:r>
+            <w:proofErr w:type="spellEnd"/>
+            <w:r>
+              <w:rPr>
+                <w:rFonts w:cs="Times New Roman"/>
+                <w:b w:val="0"/>
+              </w:rPr>
+              <w:t xml:space="preserve"> or Applicant will press the submit button</w:t>
             </w:r>
           </w:p>
         </w:tc>
@@ -5086,7 +5531,21 @@
               <w:rPr>
                 <w:rFonts w:cs="Times New Roman"/>
               </w:rPr>
-              <w:t>Allow HousingOfficer and</w:t>
+              <w:t xml:space="preserve">Allow </w:t>
+            </w:r>
+            <w:proofErr w:type="spellStart"/>
+            <w:r>
+              <w:rPr>
+                <w:rFonts w:cs="Times New Roman"/>
+              </w:rPr>
+              <w:t>HousingOfficer</w:t>
+            </w:r>
+            <w:proofErr w:type="spellEnd"/>
+            <w:r>
+              <w:rPr>
+                <w:rFonts w:cs="Times New Roman"/>
+              </w:rPr>
+              <w:t xml:space="preserve"> and</w:t>
             </w:r>
             <w:r>
               <w:rPr>
@@ -5165,11 +5624,19 @@
                 <w:rFonts w:cs="Times New Roman"/>
               </w:rPr>
             </w:pPr>
-            <w:r>
-              <w:rPr>
-                <w:rFonts w:cs="Times New Roman"/>
-              </w:rPr>
-              <w:t>HousingOfficer and</w:t>
+            <w:proofErr w:type="spellStart"/>
+            <w:r>
+              <w:rPr>
+                <w:rFonts w:cs="Times New Roman"/>
+              </w:rPr>
+              <w:t>HousingOfficer</w:t>
+            </w:r>
+            <w:proofErr w:type="spellEnd"/>
+            <w:r>
+              <w:rPr>
+                <w:rFonts w:cs="Times New Roman"/>
+              </w:rPr>
+              <w:t xml:space="preserve"> and</w:t>
             </w:r>
             <w:r>
               <w:rPr>
@@ -6031,8 +6498,6 @@
               </w:rPr>
               <w:t xml:space="preserve"> the username already used by another user the applicant will make new username </w:t>
             </w:r>
-            <w:bookmarkStart w:id="10" w:name="_GoBack"/>
-            <w:bookmarkEnd w:id="10"/>
           </w:p>
         </w:tc>
       </w:tr>
@@ -6183,7 +6648,21 @@
               <w:rPr>
                 <w:rFonts w:cs="Times New Roman"/>
               </w:rPr>
-              <w:t>Allow HousingOfficer to see the whole applications form</w:t>
+              <w:t xml:space="preserve">Allow </w:t>
+            </w:r>
+            <w:proofErr w:type="spellStart"/>
+            <w:r>
+              <w:rPr>
+                <w:rFonts w:cs="Times New Roman"/>
+              </w:rPr>
+              <w:t>HousingOfficer</w:t>
+            </w:r>
+            <w:proofErr w:type="spellEnd"/>
+            <w:r>
+              <w:rPr>
+                <w:rFonts w:cs="Times New Roman"/>
+              </w:rPr>
+              <w:t xml:space="preserve"> to see the whole applications form</w:t>
             </w:r>
           </w:p>
         </w:tc>
@@ -6250,12 +6729,14 @@
                 <w:rFonts w:cs="Times New Roman"/>
               </w:rPr>
             </w:pPr>
+            <w:proofErr w:type="spellStart"/>
             <w:r>
               <w:rPr>
                 <w:rFonts w:cs="Times New Roman"/>
               </w:rPr>
               <w:t>HousingOfficer</w:t>
             </w:r>
+            <w:proofErr w:type="spellEnd"/>
           </w:p>
           <w:p>
             <w:pPr>
@@ -6400,12 +6881,21 @@
                 <w:rFonts w:cs="Times New Roman"/>
               </w:rPr>
             </w:pPr>
+            <w:proofErr w:type="spellStart"/>
             <w:r>
               <w:rPr>
                 <w:rFonts w:cs="Times New Roman"/>
                 <w:b w:val="0"/>
               </w:rPr>
-              <w:t>HousingOfficer can access the page where there is a list of applicants</w:t>
+              <w:t>HousingOfficer</w:t>
+            </w:r>
+            <w:proofErr w:type="spellEnd"/>
+            <w:r>
+              <w:rPr>
+                <w:rFonts w:cs="Times New Roman"/>
+                <w:b w:val="0"/>
+              </w:rPr>
+              <w:t xml:space="preserve"> can access the page where there is a list of applicants</w:t>
             </w:r>
           </w:p>
         </w:tc>
@@ -6505,6 +6995,22 @@
         </w:tc>
       </w:tr>
     </w:tbl>
+    <w:p>
+      <w:pPr>
+        <w:ind w:left="360"/>
+        <w:rPr>
+          <w:rFonts w:cs="Times New Roman"/>
+        </w:rPr>
+      </w:pPr>
+    </w:p>
+    <w:p>
+      <w:pPr>
+        <w:ind w:left="360"/>
+        <w:rPr>
+          <w:rFonts w:cs="Times New Roman"/>
+        </w:rPr>
+      </w:pPr>
+    </w:p>
     <w:p>
       <w:pPr>
         <w:ind w:left="360"/>
@@ -6530,6 +7036,7 @@
         <w:rPr>
           <w:rFonts w:cs="Times New Roman"/>
         </w:rPr>
+        <w:lastRenderedPageBreak/>
         <w:t>View Residence Detail</w:t>
       </w:r>
     </w:p>
@@ -6622,7 +7129,6 @@
               <w:rPr>
                 <w:rFonts w:cs="Times New Roman"/>
               </w:rPr>
-              <w:lastRenderedPageBreak/>
               <w:t>Goal in Context</w:t>
             </w:r>
           </w:p>
@@ -6651,7 +7157,21 @@
               <w:rPr>
                 <w:rFonts w:cs="Times New Roman"/>
               </w:rPr>
-              <w:t>Allow HousingOfficer to see the whole residence detail form</w:t>
+              <w:t xml:space="preserve">Allow </w:t>
+            </w:r>
+            <w:proofErr w:type="spellStart"/>
+            <w:r>
+              <w:rPr>
+                <w:rFonts w:cs="Times New Roman"/>
+              </w:rPr>
+              <w:t>HousingOfficer</w:t>
+            </w:r>
+            <w:proofErr w:type="spellEnd"/>
+            <w:r>
+              <w:rPr>
+                <w:rFonts w:cs="Times New Roman"/>
+              </w:rPr>
+              <w:t xml:space="preserve"> to see the whole residence detail form</w:t>
             </w:r>
           </w:p>
         </w:tc>
@@ -6719,12 +7239,14 @@
                 <w:rFonts w:cs="Times New Roman"/>
               </w:rPr>
             </w:pPr>
+            <w:proofErr w:type="spellStart"/>
             <w:r>
               <w:rPr>
                 <w:rFonts w:cs="Times New Roman"/>
               </w:rPr>
               <w:t>HousingOfficer</w:t>
             </w:r>
+            <w:proofErr w:type="spellEnd"/>
           </w:p>
           <w:p>
             <w:pPr>
@@ -6869,12 +7391,21 @@
                 <w:rFonts w:cs="Times New Roman"/>
               </w:rPr>
             </w:pPr>
+            <w:proofErr w:type="spellStart"/>
             <w:r>
               <w:rPr>
                 <w:rFonts w:cs="Times New Roman"/>
                 <w:b w:val="0"/>
               </w:rPr>
-              <w:t xml:space="preserve">HousingOfficer can access the page where there is a list of residence </w:t>
+              <w:t>HousingOfficer</w:t>
+            </w:r>
+            <w:proofErr w:type="spellEnd"/>
+            <w:r>
+              <w:rPr>
+                <w:rFonts w:cs="Times New Roman"/>
+                <w:b w:val="0"/>
+              </w:rPr>
+              <w:t xml:space="preserve"> can access the page where there is a list of residence </w:t>
             </w:r>
           </w:p>
         </w:tc>
@@ -6975,34 +7506,6 @@
         </w:tc>
       </w:tr>
     </w:tbl>
-    <w:p>
-      <w:pPr>
-        <w:rPr>
-          <w:rFonts w:cs="Times New Roman"/>
-        </w:rPr>
-      </w:pPr>
-    </w:p>
-    <w:p>
-      <w:pPr>
-        <w:rPr>
-          <w:rFonts w:cs="Times New Roman"/>
-        </w:rPr>
-      </w:pPr>
-    </w:p>
-    <w:p>
-      <w:pPr>
-        <w:rPr>
-          <w:rFonts w:cs="Times New Roman"/>
-        </w:rPr>
-      </w:pPr>
-    </w:p>
-    <w:p>
-      <w:pPr>
-        <w:rPr>
-          <w:rFonts w:cs="Times New Roman"/>
-        </w:rPr>
-      </w:pPr>
-    </w:p>
     <w:p>
       <w:pPr>
         <w:rPr>
@@ -7147,7 +7650,21 @@
               <w:rPr>
                 <w:rFonts w:cs="Times New Roman"/>
               </w:rPr>
-              <w:t>Allow HousingOfficer to book applicant who have booked slots that have long been ordered and will be sorted again</w:t>
+              <w:t xml:space="preserve">Allow </w:t>
+            </w:r>
+            <w:proofErr w:type="spellStart"/>
+            <w:r>
+              <w:rPr>
+                <w:rFonts w:cs="Times New Roman"/>
+              </w:rPr>
+              <w:t>HousingOfficer</w:t>
+            </w:r>
+            <w:proofErr w:type="spellEnd"/>
+            <w:r>
+              <w:rPr>
+                <w:rFonts w:cs="Times New Roman"/>
+              </w:rPr>
+              <w:t xml:space="preserve"> to book applicant who have booked slots that have long been ordered and will be sorted again</w:t>
             </w:r>
           </w:p>
         </w:tc>
@@ -7215,12 +7732,14 @@
                 <w:rFonts w:cs="Times New Roman"/>
               </w:rPr>
             </w:pPr>
+            <w:proofErr w:type="spellStart"/>
             <w:r>
               <w:rPr>
                 <w:rFonts w:cs="Times New Roman"/>
               </w:rPr>
               <w:t>HousingOfficer</w:t>
             </w:r>
+            <w:proofErr w:type="spellEnd"/>
           </w:p>
           <w:p>
             <w:pPr>
@@ -7366,12 +7885,21 @@
                 <w:b w:val="0"/>
               </w:rPr>
             </w:pPr>
+            <w:proofErr w:type="spellStart"/>
             <w:r>
               <w:rPr>
                 <w:rFonts w:cs="Times New Roman"/>
                 <w:b w:val="0"/>
               </w:rPr>
-              <w:t>HousingOfficer will check the applicants one by one</w:t>
+              <w:t>HousingOfficer</w:t>
+            </w:r>
+            <w:proofErr w:type="spellEnd"/>
+            <w:r>
+              <w:rPr>
+                <w:rFonts w:cs="Times New Roman"/>
+                <w:b w:val="0"/>
+              </w:rPr>
+              <w:t xml:space="preserve"> will check the applicants one by one</w:t>
             </w:r>
           </w:p>
         </w:tc>
@@ -7422,12 +7950,21 @@
                 <w:b w:val="0"/>
               </w:rPr>
             </w:pPr>
+            <w:proofErr w:type="spellStart"/>
             <w:r>
               <w:rPr>
                 <w:rFonts w:cs="Times New Roman"/>
                 <w:b w:val="0"/>
               </w:rPr>
-              <w:t>HousingOfficer will select the applicant who has chosen the residence first</w:t>
+              <w:t>HousingOfficer</w:t>
+            </w:r>
+            <w:proofErr w:type="spellEnd"/>
+            <w:r>
+              <w:rPr>
+                <w:rFonts w:cs="Times New Roman"/>
+                <w:b w:val="0"/>
+              </w:rPr>
+              <w:t xml:space="preserve"> will select the applicant who has chosen the residence first</w:t>
             </w:r>
           </w:p>
         </w:tc>
@@ -7460,8 +7997,16 @@
               <w:rPr>
                 <w:rFonts w:cs="Times New Roman"/>
               </w:rPr>
-              <w:t>The system will save the  information that has been entered by HousingOfficer</w:t>
-            </w:r>
+              <w:t xml:space="preserve">The system will save the  information that has been entered by </w:t>
+            </w:r>
+            <w:proofErr w:type="spellStart"/>
+            <w:r>
+              <w:rPr>
+                <w:rFonts w:cs="Times New Roman"/>
+              </w:rPr>
+              <w:t>HousingOfficer</w:t>
+            </w:r>
+            <w:proofErr w:type="spellEnd"/>
           </w:p>
         </w:tc>
       </w:tr>
@@ -7673,7 +8218,21 @@
               <w:rPr>
                 <w:rFonts w:cs="Times New Roman"/>
               </w:rPr>
-              <w:t>Allow HousingOfficer to input new residence information</w:t>
+              <w:t xml:space="preserve">Allow </w:t>
+            </w:r>
+            <w:proofErr w:type="spellStart"/>
+            <w:r>
+              <w:rPr>
+                <w:rFonts w:cs="Times New Roman"/>
+              </w:rPr>
+              <w:t>HousingOfficer</w:t>
+            </w:r>
+            <w:proofErr w:type="spellEnd"/>
+            <w:r>
+              <w:rPr>
+                <w:rFonts w:cs="Times New Roman"/>
+              </w:rPr>
+              <w:t xml:space="preserve"> to input new residence information</w:t>
             </w:r>
           </w:p>
         </w:tc>
@@ -7741,12 +8300,14 @@
                 <w:rFonts w:cs="Times New Roman"/>
               </w:rPr>
             </w:pPr>
+            <w:proofErr w:type="spellStart"/>
             <w:r>
               <w:rPr>
                 <w:rFonts w:cs="Times New Roman"/>
               </w:rPr>
               <w:t>HousingOfficer</w:t>
             </w:r>
+            <w:proofErr w:type="spellEnd"/>
           </w:p>
           <w:p>
             <w:pPr>
@@ -7895,7 +8456,23 @@
                 <w:rFonts w:cs="Times New Roman"/>
                 <w:b w:val="0"/>
               </w:rPr>
-              <w:t>The process occurs when HousingOfficer input new residence information</w:t>
+              <w:t xml:space="preserve">The process occurs when </w:t>
+            </w:r>
+            <w:proofErr w:type="spellStart"/>
+            <w:r>
+              <w:rPr>
+                <w:rFonts w:cs="Times New Roman"/>
+                <w:b w:val="0"/>
+              </w:rPr>
+              <w:t>HousingOfficer</w:t>
+            </w:r>
+            <w:proofErr w:type="spellEnd"/>
+            <w:r>
+              <w:rPr>
+                <w:rFonts w:cs="Times New Roman"/>
+                <w:b w:val="0"/>
+              </w:rPr>
+              <w:t xml:space="preserve"> input new residence information</w:t>
             </w:r>
           </w:p>
         </w:tc>
@@ -7996,6 +8573,38 @@
         </w:tc>
       </w:tr>
     </w:tbl>
+    <w:p>
+      <w:pPr>
+        <w:rPr>
+          <w:rFonts w:cs="Times New Roman"/>
+          <w:sz w:val="8"/>
+        </w:rPr>
+      </w:pPr>
+    </w:p>
+    <w:p>
+      <w:pPr>
+        <w:rPr>
+          <w:rFonts w:cs="Times New Roman"/>
+          <w:sz w:val="8"/>
+        </w:rPr>
+      </w:pPr>
+    </w:p>
+    <w:p>
+      <w:pPr>
+        <w:rPr>
+          <w:rFonts w:cs="Times New Roman"/>
+          <w:sz w:val="8"/>
+        </w:rPr>
+      </w:pPr>
+    </w:p>
+    <w:p>
+      <w:pPr>
+        <w:rPr>
+          <w:rFonts w:cs="Times New Roman"/>
+          <w:sz w:val="8"/>
+        </w:rPr>
+      </w:pPr>
+    </w:p>
     <w:p>
       <w:pPr>
         <w:rPr>
@@ -8021,6 +8630,7 @@
         <w:rPr>
           <w:rFonts w:cs="Times New Roman"/>
         </w:rPr>
+        <w:lastRenderedPageBreak/>
         <w:t>Edit Residence Detail</w:t>
       </w:r>
     </w:p>
@@ -8141,7 +8751,21 @@
               <w:rPr>
                 <w:rFonts w:cs="Times New Roman"/>
               </w:rPr>
-              <w:t xml:space="preserve">Allow HousingOfficer to change the information about the residence </w:t>
+              <w:t xml:space="preserve">Allow </w:t>
+            </w:r>
+            <w:proofErr w:type="spellStart"/>
+            <w:r>
+              <w:rPr>
+                <w:rFonts w:cs="Times New Roman"/>
+              </w:rPr>
+              <w:t>HousingOfficer</w:t>
+            </w:r>
+            <w:proofErr w:type="spellEnd"/>
+            <w:r>
+              <w:rPr>
+                <w:rFonts w:cs="Times New Roman"/>
+              </w:rPr>
+              <w:t xml:space="preserve"> to change the information about the residence </w:t>
             </w:r>
           </w:p>
         </w:tc>
@@ -8209,12 +8833,14 @@
                 <w:rFonts w:cs="Times New Roman"/>
               </w:rPr>
             </w:pPr>
+            <w:proofErr w:type="spellStart"/>
             <w:r>
               <w:rPr>
                 <w:rFonts w:cs="Times New Roman"/>
               </w:rPr>
               <w:t>HousingOfficer</w:t>
             </w:r>
+            <w:proofErr w:type="spellEnd"/>
           </w:p>
           <w:p>
             <w:pPr>
@@ -8359,12 +8985,21 @@
                 <w:rFonts w:cs="Times New Roman"/>
               </w:rPr>
             </w:pPr>
+            <w:proofErr w:type="spellStart"/>
             <w:r>
               <w:rPr>
                 <w:rFonts w:cs="Times New Roman"/>
                 <w:b w:val="0"/>
               </w:rPr>
-              <w:t>HousingOfficer checks the residence that want to change</w:t>
+              <w:t>HousingOfficer</w:t>
+            </w:r>
+            <w:proofErr w:type="spellEnd"/>
+            <w:r>
+              <w:rPr>
+                <w:rFonts w:cs="Times New Roman"/>
+                <w:b w:val="0"/>
+              </w:rPr>
+              <w:t xml:space="preserve"> checks the residence that want to change</w:t>
             </w:r>
           </w:p>
         </w:tc>
@@ -8415,12 +9050,21 @@
                 <w:b w:val="0"/>
               </w:rPr>
             </w:pPr>
+            <w:proofErr w:type="spellStart"/>
             <w:r>
               <w:rPr>
                 <w:rFonts w:cs="Times New Roman"/>
                 <w:b w:val="0"/>
               </w:rPr>
-              <w:t xml:space="preserve">HousingOfficer will choose which residence to change </w:t>
+              <w:t>HousingOfficer</w:t>
+            </w:r>
+            <w:proofErr w:type="spellEnd"/>
+            <w:r>
+              <w:rPr>
+                <w:rFonts w:cs="Times New Roman"/>
+                <w:b w:val="0"/>
+              </w:rPr>
+              <w:t xml:space="preserve"> will choose which residence to change </w:t>
             </w:r>
           </w:p>
         </w:tc>
@@ -8488,13 +9132,31 @@
                 <w:b w:val="0"/>
               </w:rPr>
             </w:pPr>
+            <w:proofErr w:type="spellStart"/>
             <w:r>
               <w:rPr>
                 <w:rFonts w:cs="Times New Roman"/>
                 <w:b w:val="0"/>
               </w:rPr>
-              <w:t>HousingOfficer will input ne data that change and selected by HousingOfficer</w:t>
-            </w:r>
+              <w:t>HousingOfficer</w:t>
+            </w:r>
+            <w:proofErr w:type="spellEnd"/>
+            <w:r>
+              <w:rPr>
+                <w:rFonts w:cs="Times New Roman"/>
+                <w:b w:val="0"/>
+              </w:rPr>
+              <w:t xml:space="preserve"> will input ne data that change and selected by </w:t>
+            </w:r>
+            <w:proofErr w:type="spellStart"/>
+            <w:r>
+              <w:rPr>
+                <w:rFonts w:cs="Times New Roman"/>
+                <w:b w:val="0"/>
+              </w:rPr>
+              <w:t>HousingOfficer</w:t>
+            </w:r>
+            <w:proofErr w:type="spellEnd"/>
           </w:p>
         </w:tc>
         <w:tc>
@@ -8586,13 +9248,31 @@
                 <w:b w:val="0"/>
               </w:rPr>
             </w:pPr>
+            <w:proofErr w:type="spellStart"/>
             <w:r>
               <w:rPr>
                 <w:rFonts w:cs="Times New Roman"/>
                 <w:b w:val="0"/>
               </w:rPr>
-              <w:t>HousingOfficer akan</w:t>
-            </w:r>
+              <w:t>HousingOfficer</w:t>
+            </w:r>
+            <w:proofErr w:type="spellEnd"/>
+            <w:r>
+              <w:rPr>
+                <w:rFonts w:cs="Times New Roman"/>
+                <w:b w:val="0"/>
+              </w:rPr>
+              <w:t xml:space="preserve"> </w:t>
+            </w:r>
+            <w:proofErr w:type="spellStart"/>
+            <w:r>
+              <w:rPr>
+                <w:rFonts w:cs="Times New Roman"/>
+                <w:b w:val="0"/>
+              </w:rPr>
+              <w:t>akan</w:t>
+            </w:r>
+            <w:proofErr w:type="spellEnd"/>
           </w:p>
         </w:tc>
       </w:tr>
@@ -8741,7 +9421,21 @@
               <w:rPr>
                 <w:rFonts w:cs="Times New Roman"/>
               </w:rPr>
-              <w:t>Allow HousingOfficer to delete information about the Applicant</w:t>
+              <w:t xml:space="preserve">Allow </w:t>
+            </w:r>
+            <w:proofErr w:type="spellStart"/>
+            <w:r>
+              <w:rPr>
+                <w:rFonts w:cs="Times New Roman"/>
+              </w:rPr>
+              <w:t>HousingOfficer</w:t>
+            </w:r>
+            <w:proofErr w:type="spellEnd"/>
+            <w:r>
+              <w:rPr>
+                <w:rFonts w:cs="Times New Roman"/>
+              </w:rPr>
+              <w:t xml:space="preserve"> to delete information about the Applicant</w:t>
             </w:r>
           </w:p>
         </w:tc>
@@ -8809,12 +9503,14 @@
                 <w:rFonts w:cs="Times New Roman"/>
               </w:rPr>
             </w:pPr>
+            <w:proofErr w:type="spellStart"/>
             <w:r>
               <w:rPr>
                 <w:rFonts w:cs="Times New Roman"/>
               </w:rPr>
               <w:t>HousingOfficer</w:t>
             </w:r>
+            <w:proofErr w:type="spellEnd"/>
           </w:p>
           <w:p>
             <w:pPr>
@@ -8960,12 +9656,21 @@
                 <w:b w:val="0"/>
               </w:rPr>
             </w:pPr>
+            <w:proofErr w:type="spellStart"/>
             <w:r>
               <w:rPr>
                 <w:rFonts w:cs="Times New Roman"/>
                 <w:b w:val="0"/>
               </w:rPr>
-              <w:t>HousingOfficer will select the Applicant that they want delete</w:t>
+              <w:t>HousingOfficer</w:t>
+            </w:r>
+            <w:proofErr w:type="spellEnd"/>
+            <w:r>
+              <w:rPr>
+                <w:rFonts w:cs="Times New Roman"/>
+                <w:b w:val="0"/>
+              </w:rPr>
+              <w:t xml:space="preserve"> will select the Applicant that they want delete</w:t>
             </w:r>
           </w:p>
         </w:tc>
@@ -9267,7 +9972,21 @@
               <w:rPr>
                 <w:rFonts w:cs="Times New Roman"/>
               </w:rPr>
-              <w:t>Allow HousingOfficer to delete information about the Residence</w:t>
+              <w:t xml:space="preserve">Allow </w:t>
+            </w:r>
+            <w:proofErr w:type="spellStart"/>
+            <w:r>
+              <w:rPr>
+                <w:rFonts w:cs="Times New Roman"/>
+              </w:rPr>
+              <w:t>HousingOfficer</w:t>
+            </w:r>
+            <w:proofErr w:type="spellEnd"/>
+            <w:r>
+              <w:rPr>
+                <w:rFonts w:cs="Times New Roman"/>
+              </w:rPr>
+              <w:t xml:space="preserve"> to delete information about the Residence</w:t>
             </w:r>
           </w:p>
         </w:tc>
@@ -9335,12 +10054,14 @@
                 <w:rFonts w:cs="Times New Roman"/>
               </w:rPr>
             </w:pPr>
+            <w:proofErr w:type="spellStart"/>
             <w:r>
               <w:rPr>
                 <w:rFonts w:cs="Times New Roman"/>
               </w:rPr>
               <w:t>HousingOfficer</w:t>
             </w:r>
+            <w:proofErr w:type="spellEnd"/>
           </w:p>
           <w:p>
             <w:pPr>
@@ -9486,12 +10207,21 @@
                 <w:b w:val="0"/>
               </w:rPr>
             </w:pPr>
+            <w:proofErr w:type="spellStart"/>
             <w:r>
               <w:rPr>
                 <w:rFonts w:cs="Times New Roman"/>
                 <w:b w:val="0"/>
               </w:rPr>
-              <w:t>HousingOfficer will choose which residence they want delete</w:t>
+              <w:t>HousingOfficer</w:t>
+            </w:r>
+            <w:proofErr w:type="spellEnd"/>
+            <w:r>
+              <w:rPr>
+                <w:rFonts w:cs="Times New Roman"/>
+                <w:b w:val="0"/>
+              </w:rPr>
+              <w:t xml:space="preserve"> will choose which residence they want delete</w:t>
             </w:r>
           </w:p>
         </w:tc>
@@ -9643,7 +10373,6 @@
                 <w:rFonts w:cs="Times New Roman"/>
                 <w:b w:val="0"/>
               </w:rPr>
-              <w:lastRenderedPageBreak/>
               <w:t>-</w:t>
             </w:r>
           </w:p>
@@ -9794,7 +10523,21 @@
               <w:rPr>
                 <w:rFonts w:cs="Times New Roman"/>
               </w:rPr>
-              <w:t>Allow HousingOfficer to make a detailed payment form</w:t>
+              <w:t xml:space="preserve">Allow </w:t>
+            </w:r>
+            <w:proofErr w:type="spellStart"/>
+            <w:r>
+              <w:rPr>
+                <w:rFonts w:cs="Times New Roman"/>
+              </w:rPr>
+              <w:t>HousingOfficer</w:t>
+            </w:r>
+            <w:proofErr w:type="spellEnd"/>
+            <w:r>
+              <w:rPr>
+                <w:rFonts w:cs="Times New Roman"/>
+              </w:rPr>
+              <w:t xml:space="preserve"> to make a detailed payment form</w:t>
             </w:r>
           </w:p>
         </w:tc>
@@ -9862,12 +10605,14 @@
                 <w:rFonts w:cs="Times New Roman"/>
               </w:rPr>
             </w:pPr>
+            <w:proofErr w:type="spellStart"/>
             <w:r>
               <w:rPr>
                 <w:rFonts w:cs="Times New Roman"/>
               </w:rPr>
               <w:t>HousingOfficer</w:t>
             </w:r>
+            <w:proofErr w:type="spellEnd"/>
           </w:p>
           <w:p>
             <w:pPr>
@@ -10013,12 +10758,21 @@
                 <w:b w:val="0"/>
               </w:rPr>
             </w:pPr>
+            <w:proofErr w:type="spellStart"/>
             <w:r>
               <w:rPr>
                 <w:rFonts w:cs="Times New Roman"/>
                 <w:b w:val="0"/>
               </w:rPr>
-              <w:t>HousingOfficer will edit the payment form details that have been made</w:t>
+              <w:t>HousingOfficer</w:t>
+            </w:r>
+            <w:proofErr w:type="spellEnd"/>
+            <w:r>
+              <w:rPr>
+                <w:rFonts w:cs="Times New Roman"/>
+                <w:b w:val="0"/>
+              </w:rPr>
+              <w:t xml:space="preserve"> will edit the payment form details that have been made</w:t>
             </w:r>
           </w:p>
         </w:tc>
@@ -10122,20 +10876,6 @@
         </w:tc>
       </w:tr>
     </w:tbl>
-    <w:p>
-      <w:pPr>
-        <w:rPr>
-          <w:rFonts w:cs="Times New Roman"/>
-        </w:rPr>
-      </w:pPr>
-    </w:p>
-    <w:p>
-      <w:pPr>
-        <w:rPr>
-          <w:rFonts w:cs="Times New Roman"/>
-        </w:rPr>
-      </w:pPr>
-    </w:p>
     <w:p>
       <w:pPr>
         <w:rPr>
@@ -10363,12 +11103,14 @@
                 <w:rFonts w:cs="Times New Roman"/>
               </w:rPr>
             </w:pPr>
+            <w:proofErr w:type="spellStart"/>
             <w:r>
               <w:rPr>
                 <w:rFonts w:cs="Times New Roman"/>
               </w:rPr>
               <w:t>HousingOfficer</w:t>
             </w:r>
+            <w:proofErr w:type="spellEnd"/>
           </w:p>
         </w:tc>
       </w:tr>
@@ -10831,12 +11573,14 @@
                 <w:rFonts w:cs="Times New Roman"/>
               </w:rPr>
             </w:pPr>
+            <w:proofErr w:type="spellStart"/>
             <w:r>
               <w:rPr>
                 <w:rFonts w:cs="Times New Roman"/>
               </w:rPr>
               <w:t>HousingOfficer</w:t>
             </w:r>
+            <w:proofErr w:type="spellEnd"/>
           </w:p>
         </w:tc>
       </w:tr>
@@ -11130,7 +11874,6 @@
               <w:rPr>
                 <w:rFonts w:cs="Times New Roman"/>
               </w:rPr>
-              <w:lastRenderedPageBreak/>
               <w:t>Use Case</w:t>
             </w:r>
           </w:p>
@@ -11259,6 +12002,7 @@
               <w:rPr>
                 <w:rFonts w:cs="Times New Roman"/>
               </w:rPr>
+              <w:lastRenderedPageBreak/>
               <w:t>Secondary Actor</w:t>
             </w:r>
           </w:p>
@@ -11286,6 +12030,7 @@
               <w:rPr>
                 <w:rFonts w:cs="Times New Roman"/>
               </w:rPr>
+              <w:lastRenderedPageBreak/>
               <w:t>Applicant</w:t>
             </w:r>
           </w:p>
@@ -11298,12 +12043,15 @@
                 <w:rFonts w:cs="Times New Roman"/>
               </w:rPr>
             </w:pPr>
-            <w:r>
-              <w:rPr>
-                <w:rFonts w:cs="Times New Roman"/>
-              </w:rPr>
+            <w:proofErr w:type="spellStart"/>
+            <w:r>
+              <w:rPr>
+                <w:rFonts w:cs="Times New Roman"/>
+              </w:rPr>
+              <w:lastRenderedPageBreak/>
               <w:t>HousingOfficer</w:t>
             </w:r>
+            <w:proofErr w:type="spellEnd"/>
           </w:p>
         </w:tc>
       </w:tr>
@@ -11336,6 +12084,7 @@
               <w:rPr>
                 <w:rFonts w:cs="Times New Roman"/>
               </w:rPr>
+              <w:lastRenderedPageBreak/>
               <w:t>Typical Course of Events</w:t>
             </w:r>
           </w:p>
@@ -11595,35 +12344,14 @@
     </w:tbl>
     <w:p>
       <w:pPr>
-        <w:rPr>
-          <w:rFonts w:cs="Times New Roman"/>
-        </w:rPr>
-      </w:pPr>
-    </w:p>
-    <w:p>
-      <w:pPr>
-        <w:rPr>
-          <w:rFonts w:cs="Times New Roman"/>
-        </w:rPr>
-      </w:pPr>
-    </w:p>
-    <w:p>
-      <w:pPr>
         <w:spacing w:line="256" w:lineRule="auto"/>
         <w:jc w:val="left"/>
         <w:rPr>
           <w:rFonts w:cs="Times New Roman"/>
         </w:rPr>
       </w:pPr>
-    </w:p>
-    <w:p>
-      <w:pPr>
-        <w:spacing w:line="256" w:lineRule="auto"/>
-        <w:jc w:val="left"/>
-        <w:rPr>
-          <w:rFonts w:cs="Times New Roman"/>
-        </w:rPr>
-      </w:pPr>
+      <w:bookmarkStart w:id="10" w:name="_GoBack"/>
+      <w:bookmarkEnd w:id="10"/>
     </w:p>
     <w:p>
       <w:pPr>
@@ -12534,7 +13262,23 @@
           <w:rFonts w:cs="Times New Roman"/>
           <w:szCs w:val="24"/>
         </w:rPr>
-        <w:t xml:space="preserve">All the for developing this application will be done using laptops that run on Windows operating system. </w:t>
+        <w:t xml:space="preserve">All </w:t>
+      </w:r>
+      <w:proofErr w:type="gramStart"/>
+      <w:r>
+        <w:rPr>
+          <w:rFonts w:cs="Times New Roman"/>
+          <w:szCs w:val="24"/>
+        </w:rPr>
+        <w:t>the for</w:t>
+      </w:r>
+      <w:proofErr w:type="gramEnd"/>
+      <w:r>
+        <w:rPr>
+          <w:rFonts w:cs="Times New Roman"/>
+          <w:szCs w:val="24"/>
+        </w:rPr>
+        <w:t xml:space="preserve"> developing this application will be done using laptops that run on Windows operating system. </w:t>
       </w:r>
     </w:p>
     <w:p>
@@ -12777,6 +13521,7 @@
                 <w:szCs w:val="24"/>
               </w:rPr>
             </w:pPr>
+            <w:proofErr w:type="spellStart"/>
             <w:r>
               <w:rPr>
                 <w:rFonts w:cstheme="minorHAnsi"/>
@@ -12784,6 +13529,7 @@
               </w:rPr>
               <w:t>Wulan</w:t>
             </w:r>
+            <w:proofErr w:type="spellEnd"/>
           </w:p>
         </w:tc>
       </w:tr>
@@ -12884,6 +13630,7 @@
                 <w:szCs w:val="24"/>
               </w:rPr>
             </w:pPr>
+            <w:proofErr w:type="spellStart"/>
             <w:r>
               <w:rPr>
                 <w:rFonts w:cstheme="minorHAnsi"/>
@@ -12891,6 +13638,7 @@
               </w:rPr>
               <w:t>Wulan</w:t>
             </w:r>
+            <w:proofErr w:type="spellEnd"/>
           </w:p>
         </w:tc>
       </w:tr>
@@ -12952,8 +13700,17 @@
                 <w:rFonts w:cstheme="minorHAnsi"/>
                 <w:szCs w:val="24"/>
               </w:rPr>
-              <w:t xml:space="preserve"> &amp; Wulan</w:t>
-            </w:r>
+              <w:t xml:space="preserve"> &amp; </w:t>
+            </w:r>
+            <w:proofErr w:type="spellStart"/>
+            <w:r>
+              <w:rPr>
+                <w:rFonts w:cstheme="minorHAnsi"/>
+                <w:szCs w:val="24"/>
+              </w:rPr>
+              <w:t>Wulan</w:t>
+            </w:r>
+            <w:proofErr w:type="spellEnd"/>
           </w:p>
         </w:tc>
       </w:tr>
@@ -13011,8 +13768,17 @@
                 <w:rFonts w:cstheme="minorHAnsi"/>
                 <w:szCs w:val="24"/>
               </w:rPr>
-              <w:t>Aldo &amp; Wulan</w:t>
-            </w:r>
+              <w:t xml:space="preserve">Aldo &amp; </w:t>
+            </w:r>
+            <w:proofErr w:type="spellStart"/>
+            <w:r>
+              <w:rPr>
+                <w:rFonts w:cstheme="minorHAnsi"/>
+                <w:szCs w:val="24"/>
+              </w:rPr>
+              <w:t>Wulan</w:t>
+            </w:r>
+            <w:proofErr w:type="spellEnd"/>
           </w:p>
         </w:tc>
       </w:tr>
@@ -13039,13 +13805,23 @@
               </w:rPr>
               <w:t xml:space="preserve">PHP script for </w:t>
             </w:r>
+            <w:proofErr w:type="spellStart"/>
             <w:r>
               <w:rPr>
                 <w:rFonts w:cstheme="minorHAnsi"/>
                 <w:b w:val="0"/>
                 <w:szCs w:val="24"/>
               </w:rPr>
-              <w:t>wishlist menu</w:t>
+              <w:t>wishlist</w:t>
+            </w:r>
+            <w:proofErr w:type="spellEnd"/>
+            <w:r>
+              <w:rPr>
+                <w:rFonts w:cstheme="minorHAnsi"/>
+                <w:b w:val="0"/>
+                <w:szCs w:val="24"/>
+              </w:rPr>
+              <w:t xml:space="preserve"> menu</w:t>
             </w:r>
           </w:p>
         </w:tc>
@@ -13062,6 +13838,7 @@
                 <w:szCs w:val="24"/>
               </w:rPr>
             </w:pPr>
+            <w:proofErr w:type="spellStart"/>
             <w:r>
               <w:rPr>
                 <w:rFonts w:cstheme="minorHAnsi"/>
@@ -13069,6 +13846,7 @@
               </w:rPr>
               <w:t>Wulan</w:t>
             </w:r>
+            <w:proofErr w:type="spellEnd"/>
           </w:p>
         </w:tc>
       </w:tr>
@@ -13216,7 +13994,7 @@
           <w:rPr>
             <w:noProof/>
           </w:rPr>
-          <w:t>6</w:t>
+          <w:t>14</w:t>
         </w:r>
         <w:r>
           <w:rPr>
@@ -18972,7 +19750,7 @@
 </file>
 
 <file path=customXml/itemProps1.xml><?xml version="1.0" encoding="utf-8"?>
-<ds:datastoreItem xmlns:ds="http://schemas.openxmlformats.org/officeDocument/2006/customXml" ds:itemID="{9F9662D8-5547-4AC3-904E-3649EF36A322}">
+<ds:datastoreItem xmlns:ds="http://schemas.openxmlformats.org/officeDocument/2006/customXml" ds:itemID="{8E88708C-BC52-4EFE-9E45-0E7232022A30}">
   <ds:schemaRefs>
     <ds:schemaRef ds:uri="http://schemas.openxmlformats.org/officeDocument/2006/bibliography"/>
   </ds:schemaRefs>

</xml_diff>